<commit_message>
[FIX] Validacion REPO v1.1 - Ajustes Grales + CFA + Material ZIP
</commit_message>
<xml_diff>
--- a/fuentes/CF1_41310002_DU.docx
+++ b/fuentes/CF1_41310002_DU.docx
@@ -300,7 +300,7 @@
                 <v:stroke joinstyle="miter"/>
                 <v:path gradientshapeok="t" o:connecttype="rect"/>
               </v:shapetype>
-              <v:shape id="Cuadro de texto 2" o:spid="_x0000_s1026" type="#_x0000_t202" alt="&quot;&quot;" style="position:absolute;left:0;text-align:left;margin-left:-19.8pt;margin-top:36.75pt;width:488.95pt;height:115.5pt;z-index:251663360;visibility:visible;mso-wrap-style:square;mso-width-percent:0;mso-height-percent:0;mso-wrap-distance-left:9pt;mso-wrap-distance-top:3.6pt;mso-wrap-distance-right:9pt;mso-wrap-distance-bottom:3.6pt;mso-position-horizontal:absolute;mso-position-horizontal-relative:text;mso-position-vertical:absolute;mso-position-vertical-relative:text;mso-width-percent:0;mso-height-percent:0;mso-width-relative:margin;mso-height-relative:margin;v-text-anchor:top" o:gfxdata="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" filled="f" stroked="f">
+              <v:shape id="Cuadro de texto 2" o:spid="_x0000_s1026" type="#_x0000_t202" alt="&quot;&quot;" style="position:absolute;left:0;text-align:left;margin-left:-19.8pt;margin-top:36.75pt;width:488.95pt;height:115.5pt;z-index:251663360;visibility:visible;mso-wrap-style:square;mso-width-percent:0;mso-height-percent:0;mso-wrap-distance-left:9pt;mso-wrap-distance-top:3.6pt;mso-wrap-distance-right:9pt;mso-wrap-distance-bottom:3.6pt;mso-position-horizontal:absolute;mso-position-horizontal-relative:text;mso-position-vertical:absolute;mso-position-vertical-relative:text;mso-width-percent:0;mso-height-percent:0;mso-width-relative:margin;mso-height-relative:margin;v-text-anchor:top" o:gfxdata="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" filled="f" stroked="f">
                 <v:textbox>
                   <w:txbxContent>
                     <w:p>
@@ -450,7 +450,18 @@
           <w:kern w:val="0"/>
           <w14:ligatures w14:val="none"/>
         </w:rPr>
-        <w:t xml:space="preserve">Octubre </w:t>
+        <w:t>Noviem</w:t>
+      </w:r>
+      <w:r>
+        <w:rPr>
+          <w:rFonts w:ascii="Calibri" w:hAnsi="Calibri"/>
+          <w:b/>
+          <w:bCs/>
+          <w:color w:val="000000" w:themeColor="text1"/>
+          <w:kern w:val="0"/>
+          <w14:ligatures w14:val="none"/>
+        </w:rPr>
+        <w:t xml:space="preserve">bre </w:t>
       </w:r>
       <w:r>
         <w:rPr>
@@ -530,7 +541,7 @@
               <w:noProof/>
               <w:sz w:val="24"/>
               <w:szCs w:val="24"/>
-              <w:lang w:eastAsia="es-CO"/>
+              <w:lang w:eastAsia="es-MX"/>
             </w:rPr>
           </w:pPr>
           <w:r>
@@ -542,7 +553,7 @@
           <w:r>
             <w:fldChar w:fldCharType="separate"/>
           </w:r>
-          <w:hyperlink w:anchor="_Toc181010962" w:history="1">
+          <w:hyperlink w:anchor="_Toc182379745" w:history="1">
             <w:r>
               <w:rPr>
                 <w:rStyle w:val="Hipervnculo"/>
@@ -569,7 +580,7 @@
                 <w:noProof/>
                 <w:webHidden/>
               </w:rPr>
-              <w:instrText xml:space="preserve"> PAGEREF _Toc181010962 \h </w:instrText>
+              <w:instrText xml:space="preserve"> PAGEREF _Toc182379745 \h </w:instrText>
             </w:r>
             <w:r>
               <w:rPr>
@@ -612,10 +623,10 @@
               <w:noProof/>
               <w:sz w:val="24"/>
               <w:szCs w:val="24"/>
-              <w:lang w:eastAsia="es-CO"/>
+              <w:lang w:eastAsia="es-MX"/>
             </w:rPr>
           </w:pPr>
-          <w:hyperlink w:anchor="_Toc181010963" w:history="1">
+          <w:hyperlink w:anchor="_Toc182379746" w:history="1">
             <w:r>
               <w:rPr>
                 <w:rStyle w:val="Hipervnculo"/>
@@ -629,7 +640,7 @@
                 <w:noProof/>
                 <w:sz w:val="24"/>
                 <w:szCs w:val="24"/>
-                <w:lang w:eastAsia="es-CO"/>
+                <w:lang w:eastAsia="es-MX"/>
               </w:rPr>
               <w:tab/>
             </w:r>
@@ -659,7 +670,7 @@
                 <w:noProof/>
                 <w:webHidden/>
               </w:rPr>
-              <w:instrText xml:space="preserve"> PAGEREF _Toc181010963 \h </w:instrText>
+              <w:instrText xml:space="preserve"> PAGEREF _Toc182379746 \h </w:instrText>
             </w:r>
             <w:r>
               <w:rPr>
@@ -698,10 +709,10 @@
               <w:noProof/>
               <w:sz w:val="24"/>
               <w:szCs w:val="24"/>
-              <w:lang w:eastAsia="es-CO"/>
+              <w:lang w:eastAsia="es-MX"/>
             </w:rPr>
           </w:pPr>
-          <w:hyperlink w:anchor="_Toc181010964" w:history="1">
+          <w:hyperlink w:anchor="_Toc182379747" w:history="1">
             <w:r>
               <w:rPr>
                 <w:rStyle w:val="Hipervnculo"/>
@@ -715,7 +726,7 @@
                 <w:noProof/>
                 <w:sz w:val="24"/>
                 <w:szCs w:val="24"/>
-                <w:lang w:eastAsia="es-CO"/>
+                <w:lang w:eastAsia="es-MX"/>
               </w:rPr>
               <w:tab/>
             </w:r>
@@ -745,7 +756,7 @@
                 <w:noProof/>
                 <w:webHidden/>
               </w:rPr>
-              <w:instrText xml:space="preserve"> PAGEREF _Toc181010964 \h </w:instrText>
+              <w:instrText xml:space="preserve"> PAGEREF _Toc182379747 \h </w:instrText>
             </w:r>
             <w:r>
               <w:rPr>
@@ -788,10 +799,10 @@
               <w:noProof/>
               <w:sz w:val="24"/>
               <w:szCs w:val="24"/>
-              <w:lang w:eastAsia="es-CO"/>
+              <w:lang w:eastAsia="es-MX"/>
             </w:rPr>
           </w:pPr>
-          <w:hyperlink w:anchor="_Toc181010965" w:history="1">
+          <w:hyperlink w:anchor="_Toc182379748" w:history="1">
             <w:r>
               <w:rPr>
                 <w:rStyle w:val="Hipervnculo"/>
@@ -805,7 +816,7 @@
                 <w:noProof/>
                 <w:sz w:val="24"/>
                 <w:szCs w:val="24"/>
-                <w:lang w:eastAsia="es-CO"/>
+                <w:lang w:eastAsia="es-MX"/>
               </w:rPr>
               <w:tab/>
             </w:r>
@@ -835,7 +846,7 @@
                 <w:noProof/>
                 <w:webHidden/>
               </w:rPr>
-              <w:instrText xml:space="preserve"> PAGEREF _Toc181010965 \h </w:instrText>
+              <w:instrText xml:space="preserve"> PAGEREF _Toc182379748 \h </w:instrText>
             </w:r>
             <w:r>
               <w:rPr>
@@ -874,10 +885,10 @@
               <w:noProof/>
               <w:sz w:val="24"/>
               <w:szCs w:val="24"/>
-              <w:lang w:eastAsia="es-CO"/>
+              <w:lang w:eastAsia="es-MX"/>
             </w:rPr>
           </w:pPr>
-          <w:hyperlink w:anchor="_Toc181010966" w:history="1">
+          <w:hyperlink w:anchor="_Toc182379749" w:history="1">
             <w:r>
               <w:rPr>
                 <w:rStyle w:val="Hipervnculo"/>
@@ -891,7 +902,7 @@
                 <w:noProof/>
                 <w:sz w:val="24"/>
                 <w:szCs w:val="24"/>
-                <w:lang w:eastAsia="es-CO"/>
+                <w:lang w:eastAsia="es-MX"/>
               </w:rPr>
               <w:tab/>
             </w:r>
@@ -921,7 +932,7 @@
                 <w:noProof/>
                 <w:webHidden/>
               </w:rPr>
-              <w:instrText xml:space="preserve"> PAGEREF _Toc181010966 \h </w:instrText>
+              <w:instrText xml:space="preserve"> PAGEREF _Toc182379749 \h </w:instrText>
             </w:r>
             <w:r>
               <w:rPr>
@@ -960,10 +971,10 @@
               <w:noProof/>
               <w:sz w:val="24"/>
               <w:szCs w:val="24"/>
-              <w:lang w:eastAsia="es-CO"/>
+              <w:lang w:eastAsia="es-MX"/>
             </w:rPr>
           </w:pPr>
-          <w:hyperlink w:anchor="_Toc181010967" w:history="1">
+          <w:hyperlink w:anchor="_Toc182379750" w:history="1">
             <w:r>
               <w:rPr>
                 <w:rStyle w:val="Hipervnculo"/>
@@ -977,7 +988,7 @@
                 <w:noProof/>
                 <w:sz w:val="24"/>
                 <w:szCs w:val="24"/>
-                <w:lang w:eastAsia="es-CO"/>
+                <w:lang w:eastAsia="es-MX"/>
               </w:rPr>
               <w:tab/>
             </w:r>
@@ -1007,7 +1018,7 @@
                 <w:noProof/>
                 <w:webHidden/>
               </w:rPr>
-              <w:instrText xml:space="preserve"> PAGEREF _Toc181010967 \h </w:instrText>
+              <w:instrText xml:space="preserve"> PAGEREF _Toc182379750 \h </w:instrText>
             </w:r>
             <w:r>
               <w:rPr>
@@ -1050,10 +1061,10 @@
               <w:noProof/>
               <w:sz w:val="24"/>
               <w:szCs w:val="24"/>
-              <w:lang w:eastAsia="es-CO"/>
+              <w:lang w:eastAsia="es-MX"/>
             </w:rPr>
           </w:pPr>
-          <w:hyperlink w:anchor="_Toc181010968" w:history="1">
+          <w:hyperlink w:anchor="_Toc182379751" w:history="1">
             <w:r>
               <w:rPr>
                 <w:rStyle w:val="Hipervnculo"/>
@@ -1067,7 +1078,7 @@
                 <w:noProof/>
                 <w:sz w:val="24"/>
                 <w:szCs w:val="24"/>
-                <w:lang w:eastAsia="es-CO"/>
+                <w:lang w:eastAsia="es-MX"/>
               </w:rPr>
               <w:tab/>
             </w:r>
@@ -1097,7 +1108,7 @@
                 <w:noProof/>
                 <w:webHidden/>
               </w:rPr>
-              <w:instrText xml:space="preserve"> PAGEREF _Toc181010968 \h </w:instrText>
+              <w:instrText xml:space="preserve"> PAGEREF _Toc182379751 \h </w:instrText>
             </w:r>
             <w:r>
               <w:rPr>
@@ -1117,7 +1128,7 @@
                 <w:noProof/>
                 <w:webHidden/>
               </w:rPr>
-              <w:t>22</w:t>
+              <w:t>23</w:t>
             </w:r>
             <w:r>
               <w:rPr>
@@ -1136,10 +1147,10 @@
               <w:noProof/>
               <w:sz w:val="24"/>
               <w:szCs w:val="24"/>
-              <w:lang w:eastAsia="es-CO"/>
+              <w:lang w:eastAsia="es-MX"/>
             </w:rPr>
           </w:pPr>
-          <w:hyperlink w:anchor="_Toc181010969" w:history="1">
+          <w:hyperlink w:anchor="_Toc182379752" w:history="1">
             <w:r>
               <w:rPr>
                 <w:rStyle w:val="Hipervnculo"/>
@@ -1153,7 +1164,7 @@
                 <w:noProof/>
                 <w:sz w:val="24"/>
                 <w:szCs w:val="24"/>
-                <w:lang w:eastAsia="es-CO"/>
+                <w:lang w:eastAsia="es-MX"/>
               </w:rPr>
               <w:tab/>
             </w:r>
@@ -1183,7 +1194,7 @@
                 <w:noProof/>
                 <w:webHidden/>
               </w:rPr>
-              <w:instrText xml:space="preserve"> PAGEREF _Toc181010969 \h </w:instrText>
+              <w:instrText xml:space="preserve"> PAGEREF _Toc182379752 \h </w:instrText>
             </w:r>
             <w:r>
               <w:rPr>
@@ -1203,7 +1214,7 @@
                 <w:noProof/>
                 <w:webHidden/>
               </w:rPr>
-              <w:t>25</w:t>
+              <w:t>26</w:t>
             </w:r>
             <w:r>
               <w:rPr>
@@ -1226,10 +1237,10 @@
               <w:noProof/>
               <w:sz w:val="24"/>
               <w:szCs w:val="24"/>
-              <w:lang w:eastAsia="es-CO"/>
+              <w:lang w:eastAsia="es-MX"/>
             </w:rPr>
           </w:pPr>
-          <w:hyperlink w:anchor="_Toc181010970" w:history="1">
+          <w:hyperlink w:anchor="_Toc182379753" w:history="1">
             <w:r>
               <w:rPr>
                 <w:rStyle w:val="Hipervnculo"/>
@@ -1243,7 +1254,7 @@
                 <w:noProof/>
                 <w:sz w:val="24"/>
                 <w:szCs w:val="24"/>
-                <w:lang w:eastAsia="es-CO"/>
+                <w:lang w:eastAsia="es-MX"/>
               </w:rPr>
               <w:tab/>
             </w:r>
@@ -1273,7 +1284,7 @@
                 <w:noProof/>
                 <w:webHidden/>
               </w:rPr>
-              <w:instrText xml:space="preserve"> PAGEREF _Toc181010970 \h </w:instrText>
+              <w:instrText xml:space="preserve"> PAGEREF _Toc182379753 \h </w:instrText>
             </w:r>
             <w:r>
               <w:rPr>
@@ -1293,7 +1304,7 @@
                 <w:noProof/>
                 <w:webHidden/>
               </w:rPr>
-              <w:t>30</w:t>
+              <w:t>31</w:t>
             </w:r>
             <w:r>
               <w:rPr>
@@ -1312,10 +1323,10 @@
               <w:noProof/>
               <w:sz w:val="24"/>
               <w:szCs w:val="24"/>
-              <w:lang w:eastAsia="es-CO"/>
+              <w:lang w:eastAsia="es-MX"/>
             </w:rPr>
           </w:pPr>
-          <w:hyperlink w:anchor="_Toc181010971" w:history="1">
+          <w:hyperlink w:anchor="_Toc182379754" w:history="1">
             <w:r>
               <w:rPr>
                 <w:rStyle w:val="Hipervnculo"/>
@@ -1329,7 +1340,7 @@
                 <w:noProof/>
                 <w:sz w:val="24"/>
                 <w:szCs w:val="24"/>
-                <w:lang w:eastAsia="es-CO"/>
+                <w:lang w:eastAsia="es-MX"/>
               </w:rPr>
               <w:tab/>
             </w:r>
@@ -1359,7 +1370,7 @@
                 <w:noProof/>
                 <w:webHidden/>
               </w:rPr>
-              <w:instrText xml:space="preserve"> PAGEREF _Toc181010971 \h </w:instrText>
+              <w:instrText xml:space="preserve"> PAGEREF _Toc182379754 \h </w:instrText>
             </w:r>
             <w:r>
               <w:rPr>
@@ -1379,7 +1390,7 @@
                 <w:noProof/>
                 <w:webHidden/>
               </w:rPr>
-              <w:t>32</w:t>
+              <w:t>33</w:t>
             </w:r>
             <w:r>
               <w:rPr>
@@ -1398,10 +1409,10 @@
               <w:noProof/>
               <w:sz w:val="24"/>
               <w:szCs w:val="24"/>
-              <w:lang w:eastAsia="es-CO"/>
+              <w:lang w:eastAsia="es-MX"/>
             </w:rPr>
           </w:pPr>
-          <w:hyperlink w:anchor="_Toc181010972" w:history="1">
+          <w:hyperlink w:anchor="_Toc182379755" w:history="1">
             <w:r>
               <w:rPr>
                 <w:rStyle w:val="Hipervnculo"/>
@@ -1415,7 +1426,7 @@
                 <w:noProof/>
                 <w:sz w:val="24"/>
                 <w:szCs w:val="24"/>
-                <w:lang w:eastAsia="es-CO"/>
+                <w:lang w:eastAsia="es-MX"/>
               </w:rPr>
               <w:tab/>
             </w:r>
@@ -1445,7 +1456,7 @@
                 <w:noProof/>
                 <w:webHidden/>
               </w:rPr>
-              <w:instrText xml:space="preserve"> PAGEREF _Toc181010972 \h </w:instrText>
+              <w:instrText xml:space="preserve"> PAGEREF _Toc182379755 \h </w:instrText>
             </w:r>
             <w:r>
               <w:rPr>
@@ -1465,7 +1476,7 @@
                 <w:noProof/>
                 <w:webHidden/>
               </w:rPr>
-              <w:t>34</w:t>
+              <w:t>35</w:t>
             </w:r>
             <w:r>
               <w:rPr>
@@ -1487,10 +1498,10 @@
               <w:noProof/>
               <w:sz w:val="24"/>
               <w:szCs w:val="24"/>
-              <w:lang w:eastAsia="es-CO"/>
+              <w:lang w:eastAsia="es-MX"/>
             </w:rPr>
           </w:pPr>
-          <w:hyperlink w:anchor="_Toc181010973" w:history="1">
+          <w:hyperlink w:anchor="_Toc182379756" w:history="1">
             <w:r>
               <w:rPr>
                 <w:rStyle w:val="Hipervnculo"/>
@@ -1517,7 +1528,7 @@
                 <w:noProof/>
                 <w:webHidden/>
               </w:rPr>
-              <w:instrText xml:space="preserve"> PAGEREF _Toc181010973 \h </w:instrText>
+              <w:instrText xml:space="preserve"> PAGEREF _Toc182379756 \h </w:instrText>
             </w:r>
             <w:r>
               <w:rPr>
@@ -1537,7 +1548,7 @@
                 <w:noProof/>
                 <w:webHidden/>
               </w:rPr>
-              <w:t>37</w:t>
+              <w:t>38</w:t>
             </w:r>
             <w:r>
               <w:rPr>
@@ -1559,10 +1570,10 @@
               <w:noProof/>
               <w:sz w:val="24"/>
               <w:szCs w:val="24"/>
-              <w:lang w:eastAsia="es-CO"/>
+              <w:lang w:eastAsia="es-MX"/>
             </w:rPr>
           </w:pPr>
-          <w:hyperlink w:anchor="_Toc181010974" w:history="1">
+          <w:hyperlink w:anchor="_Toc182379757" w:history="1">
             <w:r>
               <w:rPr>
                 <w:rStyle w:val="Hipervnculo"/>
@@ -1589,7 +1600,7 @@
                 <w:noProof/>
                 <w:webHidden/>
               </w:rPr>
-              <w:instrText xml:space="preserve"> PAGEREF _Toc181010974 \h </w:instrText>
+              <w:instrText xml:space="preserve"> PAGEREF _Toc182379757 \h </w:instrText>
             </w:r>
             <w:r>
               <w:rPr>
@@ -1609,7 +1620,7 @@
                 <w:noProof/>
                 <w:webHidden/>
               </w:rPr>
-              <w:t>38</w:t>
+              <w:t>39</w:t>
             </w:r>
             <w:r>
               <w:rPr>
@@ -1631,10 +1642,10 @@
               <w:noProof/>
               <w:sz w:val="24"/>
               <w:szCs w:val="24"/>
-              <w:lang w:eastAsia="es-CO"/>
+              <w:lang w:eastAsia="es-MX"/>
             </w:rPr>
           </w:pPr>
-          <w:hyperlink w:anchor="_Toc181010975" w:history="1">
+          <w:hyperlink w:anchor="_Toc182379758" w:history="1">
             <w:r>
               <w:rPr>
                 <w:rStyle w:val="Hipervnculo"/>
@@ -1661,7 +1672,7 @@
                 <w:noProof/>
                 <w:webHidden/>
               </w:rPr>
-              <w:instrText xml:space="preserve"> PAGEREF _Toc181010975 \h </w:instrText>
+              <w:instrText xml:space="preserve"> PAGEREF _Toc182379758 \h </w:instrText>
             </w:r>
             <w:r>
               <w:rPr>
@@ -1681,7 +1692,7 @@
                 <w:noProof/>
                 <w:webHidden/>
               </w:rPr>
-              <w:t>39</w:t>
+              <w:t>40</w:t>
             </w:r>
             <w:r>
               <w:rPr>
@@ -1703,10 +1714,10 @@
               <w:noProof/>
               <w:sz w:val="24"/>
               <w:szCs w:val="24"/>
-              <w:lang w:eastAsia="es-CO"/>
+              <w:lang w:eastAsia="es-MX"/>
             </w:rPr>
           </w:pPr>
-          <w:hyperlink w:anchor="_Toc181010976" w:history="1">
+          <w:hyperlink w:anchor="_Toc182379759" w:history="1">
             <w:r>
               <w:rPr>
                 <w:rStyle w:val="Hipervnculo"/>
@@ -1733,7 +1744,7 @@
                 <w:noProof/>
                 <w:webHidden/>
               </w:rPr>
-              <w:instrText xml:space="preserve"> PAGEREF _Toc181010976 \h </w:instrText>
+              <w:instrText xml:space="preserve"> PAGEREF _Toc182379759 \h </w:instrText>
             </w:r>
             <w:r>
               <w:rPr>
@@ -1753,7 +1764,7 @@
                 <w:noProof/>
                 <w:webHidden/>
               </w:rPr>
-              <w:t>41</w:t>
+              <w:t>42</w:t>
             </w:r>
             <w:r>
               <w:rPr>
@@ -1775,10 +1786,10 @@
               <w:noProof/>
               <w:sz w:val="24"/>
               <w:szCs w:val="24"/>
-              <w:lang w:eastAsia="es-CO"/>
+              <w:lang w:eastAsia="es-MX"/>
             </w:rPr>
           </w:pPr>
-          <w:hyperlink w:anchor="_Toc181010977" w:history="1">
+          <w:hyperlink w:anchor="_Toc182379760" w:history="1">
             <w:r>
               <w:rPr>
                 <w:rStyle w:val="Hipervnculo"/>
@@ -1805,7 +1816,7 @@
                 <w:noProof/>
                 <w:webHidden/>
               </w:rPr>
-              <w:instrText xml:space="preserve"> PAGEREF _Toc181010977 \h </w:instrText>
+              <w:instrText xml:space="preserve"> PAGEREF _Toc182379760 \h </w:instrText>
             </w:r>
             <w:r>
               <w:rPr>
@@ -1825,7 +1836,7 @@
                 <w:noProof/>
                 <w:webHidden/>
               </w:rPr>
-              <w:t>42</w:t>
+              <w:t>44</w:t>
             </w:r>
             <w:r>
               <w:rPr>
@@ -1882,7 +1893,7 @@
           <w:numId w:val="0"/>
         </w:numPr>
       </w:pPr>
-      <w:bookmarkStart w:id="0" w:name="_Toc181010962"/>
+      <w:bookmarkStart w:id="0" w:name="_Toc182379745"/>
       <w:r>
         <w:lastRenderedPageBreak/>
         <w:t>Introducción</w:t>
@@ -1904,7 +1915,7 @@
         <w:pStyle w:val="Video"/>
       </w:pPr>
       <w:r>
-        <w:t>Pedagogía y educación</w:t>
+        <w:t>Pedagogía y transformación educativa</w:t>
       </w:r>
     </w:p>
     <w:p>
@@ -1913,20 +1924,23 @@
         <w:jc w:val="center"/>
       </w:pPr>
       <w:r>
+        <w:fldChar w:fldCharType="begin"/>
+      </w:r>
+      <w:r>
+        <w:instrText xml:space="preserve"> INCLUDEPICTURE "/Users/andreaardila/Library/Group Containers/UBF8T346G9.ms/WebArchiveCopyPasteTempFiles/com.microsoft.Word/9k=" \* MERGEFORMATINET </w:instrText>
+      </w:r>
+      <w:r>
+        <w:fldChar w:fldCharType="separate"/>
+      </w:r>
+      <w:r>
         <w:rPr>
           <w:noProof/>
         </w:rPr>
         <w:drawing>
-          <wp:inline distT="0" distB="0" distL="0" distR="0" wp14:anchorId="67EEF0A1" wp14:editId="3B72D243">
-            <wp:extent cx="6073140" cy="3416141"/>
-            <wp:effectExtent l="0" t="0" r="3810" b="0"/>
-            <wp:docPr id="151898619" name="Imagen 4">
-              <a:extLst xmlns:a="http://schemas.openxmlformats.org/drawingml/2006/main">
-                <a:ext uri="{C183D7F6-B498-43B3-948B-1728B52AA6E4}">
-                  <adec:decorative xmlns:adec="http://schemas.microsoft.com/office/drawing/2017/decorative" val="1"/>
-                </a:ext>
-              </a:extLst>
-            </wp:docPr>
+          <wp:inline distT="0" distB="0" distL="0" distR="0" wp14:anchorId="1C4D2E36" wp14:editId="30A6DCAB">
+            <wp:extent cx="6332220" cy="3561715"/>
+            <wp:effectExtent l="0" t="0" r="5080" b="0"/>
+            <wp:docPr id="577964716" name="Imagen 4" descr="maxres 1280x720"/>
             <wp:cNvGraphicFramePr>
               <a:graphicFrameLocks xmlns:a="http://schemas.openxmlformats.org/drawingml/2006/main" noChangeAspect="1"/>
             </wp:cNvGraphicFramePr>
@@ -1934,13 +1948,7 @@
               <a:graphicData uri="http://schemas.openxmlformats.org/drawingml/2006/picture">
                 <pic:pic xmlns:pic="http://schemas.openxmlformats.org/drawingml/2006/picture">
                   <pic:nvPicPr>
-                    <pic:cNvPr id="151898619" name="Imagen 4">
-                      <a:extLst>
-                        <a:ext uri="{C183D7F6-B498-43B3-948B-1728B52AA6E4}">
-                          <adec:decorative xmlns:adec="http://schemas.microsoft.com/office/drawing/2017/decorative" val="1"/>
-                        </a:ext>
-                      </a:extLst>
-                    </pic:cNvPr>
+                    <pic:cNvPr id="0" name="Picture 1" descr="maxres 1280x720"/>
                     <pic:cNvPicPr>
                       <a:picLocks noChangeAspect="1" noChangeArrowheads="1"/>
                     </pic:cNvPicPr>
@@ -1961,12 +1969,15 @@
                   <pic:spPr bwMode="auto">
                     <a:xfrm>
                       <a:off x="0" y="0"/>
-                      <a:ext cx="6077891" cy="3418813"/>
+                      <a:ext cx="6332220" cy="3561715"/>
                     </a:xfrm>
                     <a:prstGeom prst="rect">
                       <a:avLst/>
                     </a:prstGeom>
                     <a:noFill/>
+                    <a:ln>
+                      <a:noFill/>
+                    </a:ln>
                   </pic:spPr>
                 </pic:pic>
               </a:graphicData>
@@ -1974,6 +1985,9 @@
           </wp:inline>
         </w:drawing>
       </w:r>
+      <w:r>
+        <w:fldChar w:fldCharType="end"/>
+      </w:r>
     </w:p>
     <w:bookmarkStart w:id="2" w:name="_Hlk176427964"/>
     <w:p>
@@ -1997,7 +2011,7 @@
         <w:rPr>
           <w:b/>
         </w:rPr>
-        <w:instrText>HYPERLINK "https://www.youtube.com/watch?v=qDYSmGzYJuQ"</w:instrText>
+        <w:instrText>HYPERLINK "https://www.youtube.com/watch?v=ElM7D68qx_4"</w:instrText>
       </w:r>
       <w:r>
         <w:rPr>
@@ -2056,7 +2070,7 @@
               <w:rPr>
                 <w:b/>
               </w:rPr>
-              <w:t>Pedagogía y educación</w:t>
+              <w:t>Pedagogía y transformación educativa</w:t>
             </w:r>
           </w:p>
         </w:tc>
@@ -2073,12 +2087,12 @@
           </w:p>
           <w:p>
             <w:r>
+              <w:lastRenderedPageBreak/>
               <w:t xml:space="preserve">La pedagogía es la ciencia que estudia los procesos de enseñanza y aprendizaje, se fundamenta en teorías y modelos que guían la labor docente, brindando herramientas clave para enfrentar los retos educativos. </w:t>
             </w:r>
           </w:p>
           <w:p>
             <w:r>
-              <w:lastRenderedPageBreak/>
               <w:t xml:space="preserve">El docente no es solo un transmisor de conocimientos, es un guía y facilitador del aprendizaje, un actor clave en la formación integral de los estudiantes. </w:t>
             </w:r>
           </w:p>
@@ -2115,7 +2129,7 @@
       <w:pPr>
         <w:pStyle w:val="Ttulo1"/>
       </w:pPr>
-      <w:bookmarkStart w:id="3" w:name="_Toc181010963"/>
+      <w:bookmarkStart w:id="3" w:name="_Toc182379746"/>
       <w:r>
         <w:lastRenderedPageBreak/>
         <w:t>Concepto de “Educación”</w:t>
@@ -2381,37 +2395,42 @@
         </w:rPr>
         <w:t>Los desafíos sociales y éticos que enfrenta la humanidad son profundos y destructivos.</w:t>
       </w:r>
-    </w:p>
-    <w:p>
-      <w:pPr>
-        <w:rPr>
-          <w:lang w:val="es-419" w:eastAsia="es-CO"/>
-        </w:rPr>
-      </w:pPr>
-      <w:r>
-        <w:rPr>
-          <w:lang w:val="es-419" w:eastAsia="es-CO"/>
-        </w:rPr>
-        <w:t xml:space="preserve">Si bien el aula no puede cambiar el mundo de manera instantánea, tiene el potencial de ser un espacio donde se inicien pequeñas transformaciones, sí, pueden fomentar en los estudiantes una mayor empatía y respeto hacia los demás, independiente de sus diferencias o cosmovisiones, por tanto se propone, que el acto educativo no sea visto como un proceso lineal ni determinista, sino como un fenómeno </w:t>
-      </w:r>
+      <w:r>
+        <w:rPr>
+          <w:lang w:val="es-419" w:eastAsia="es-CO"/>
+        </w:rPr>
+        <w:t xml:space="preserve"> </w:t>
+      </w:r>
+      <w:r>
+        <w:rPr>
+          <w:lang w:val="es-419" w:eastAsia="es-CO"/>
+        </w:rPr>
+        <w:t>Si bien el aula no puede cambiar el mundo de manera instantánea, tiene el potencial de ser un espacio donde se inicien pequeñas transformaciones, sí, pueden fomentar en los estudiantes una mayor empatía y respeto hacia los demás, independiente de sus diferencias o cosmovisiones, por tanto</w:t>
+      </w:r>
+      <w:r>
+        <w:rPr>
+          <w:lang w:val="es-419" w:eastAsia="es-CO"/>
+        </w:rPr>
+        <w:t>,</w:t>
+      </w:r>
+      <w:r>
+        <w:rPr>
+          <w:lang w:val="es-419" w:eastAsia="es-CO"/>
+        </w:rPr>
+        <w:t xml:space="preserve"> se propone que el acto educativo no sea visto como un proceso lineal ni determinista, sino como un fenómeno dinámico y transformador, capaz de adaptarse a la complejidad del entorno y las interacciones humanas.</w:t>
+      </w:r>
+    </w:p>
+    <w:p>
+      <w:pPr>
+        <w:rPr>
+          <w:lang w:val="es-419" w:eastAsia="es-CO"/>
+        </w:rPr>
+      </w:pPr>
       <w:r>
         <w:rPr>
           <w:lang w:val="es-419" w:eastAsia="es-CO"/>
         </w:rPr>
         <w:lastRenderedPageBreak/>
-        <w:t>dinámico y transformador, capaz de adaptarse a la complejidad del entorno y las interacciones humanas.</w:t>
-      </w:r>
-    </w:p>
-    <w:p>
-      <w:pPr>
-        <w:rPr>
-          <w:lang w:val="es-419" w:eastAsia="es-CO"/>
-        </w:rPr>
-      </w:pPr>
-      <w:r>
-        <w:rPr>
-          <w:lang w:val="es-419" w:eastAsia="es-CO"/>
-        </w:rPr>
         <w:t>En este sentido, la educación se convierte en una herramienta poderosa para la transformación de una humanidad en crisis. Como señala el filósofo y sociólogo Edgar Morin (2008):</w:t>
       </w:r>
     </w:p>
@@ -2480,10 +2499,10 @@
           <w:lang w:val="es-419" w:eastAsia="es-CO"/>
         </w:rPr>
         <w:drawing>
-          <wp:inline distT="0" distB="0" distL="0" distR="0" wp14:anchorId="0B12C048" wp14:editId="4A3140EE">
+          <wp:inline distT="0" distB="0" distL="0" distR="0" wp14:anchorId="0B12C048" wp14:editId="7309833B">
             <wp:extent cx="5899456" cy="2293620"/>
             <wp:effectExtent l="0" t="0" r="6350" b="0"/>
-            <wp:docPr id="1320277527" name="Imagen 5" descr="El concepto de educación se presenta en un diagrama que relaciona varias ideas clave. Se amplía información en la parte inferior de la figura. "/>
+            <wp:docPr id="1320277527" name="Imagen 5" descr="El concepto de educación se presenta en un diagrama que relaciona varias ideas clave. Primero, se menciona que el término “educación” puede variar según el contexto histórico y cultural, lo que dificulta una definición única y normativa. En segundo lugar, se destaca su origen en el término latino educare, que significa “criar” o “nutrir”, reflejando su función esencial. Luego, se explica que la educación ayuda al ser humano a adaptarse a su entorno social, cultural y familiar, favoreciendo su desarrollo y supervivencia. Finalmente, se resalta que la educación busca guiar y potenciar las capacidades internas del individuo, promoviendo su crecimiento integral. "/>
             <wp:cNvGraphicFramePr>
               <a:graphicFrameLocks xmlns:a="http://schemas.openxmlformats.org/drawingml/2006/main" noChangeAspect="1"/>
             </wp:cNvGraphicFramePr>
@@ -2491,7 +2510,7 @@
               <a:graphicData uri="http://schemas.openxmlformats.org/drawingml/2006/picture">
                 <pic:pic xmlns:pic="http://schemas.openxmlformats.org/drawingml/2006/picture">
                   <pic:nvPicPr>
-                    <pic:cNvPr id="1320277527" name="Imagen 5" descr="El concepto de educación se presenta en un diagrama que relaciona varias ideas clave. Se amplía información en la parte inferior de la figura. "/>
+                    <pic:cNvPr id="1320277527" name="Imagen 5" descr="El concepto de educación se presenta en un diagrama que relaciona varias ideas clave. Primero, se menciona que el término “educación” puede variar según el contexto histórico y cultural, lo que dificulta una definición única y normativa. En segundo lugar, se destaca su origen en el término latino educare, que significa “criar” o “nutrir”, reflejando su función esencial. Luego, se explica que la educación ayuda al ser humano a adaptarse a su entorno social, cultural y familiar, favoreciendo su desarrollo y supervivencia. Finalmente, se resalta que la educación busca guiar y potenciar las capacidades internas del individuo, promoviendo su crecimiento integral. "/>
                     <pic:cNvPicPr>
                       <a:picLocks noChangeAspect="1" noChangeArrowheads="1"/>
                     </pic:cNvPicPr>
@@ -2536,16 +2555,21 @@
         <w:rPr>
           <w:lang w:val="es-419" w:eastAsia="es-CO"/>
         </w:rPr>
+        <w:t xml:space="preserve">La figura presenta un </w:t>
+      </w:r>
+      <w:r>
+        <w:rPr>
+          <w:lang w:val="es-419" w:eastAsia="es-CO"/>
+        </w:rPr>
+        <w:t xml:space="preserve">diagrama que conecta diversas ideas clave. En primer lugar, se subraya que el término “educación” varía según el contexto histórico y cultural, lo </w:t>
+      </w:r>
+      <w:r>
+        <w:rPr>
+          <w:lang w:val="es-419" w:eastAsia="es-CO"/>
+        </w:rPr>
         <w:lastRenderedPageBreak/>
-        <w:t>Primero, se menciona que el término “educación” puede variar según el contexto histórico y cultural, lo que dificulta una definición única y normativa. En segundo lugar, se destaca su origen en el término latino educare, que significa “criar” o “nutrir”, reflejando su función esencial. Luego, se explica que la educación ayuda al ser humano a adaptarse a su entorno social, cultural y familiar, favoreciendo su desarrollo y supervivencia. Finalmente, se resalta que la educación busca guiar y potenciar las capacidades internas del individuo, promoviendo su crecimiento integral.</w:t>
-      </w:r>
-    </w:p>
-    <w:p>
-      <w:pPr>
-        <w:rPr>
-          <w:lang w:val="es-419" w:eastAsia="es-CO"/>
-        </w:rPr>
-      </w:pPr>
+        <w:t>que hace difícil una definición única y universal. En segundo lugar, se señala su origen en el término latino educare, que significa "criar" o "nutrir", lo que refleja su función fundamental de apoyo al desarrollo humano. A continuación, se explica que la educación facilita la adaptación del individuo a su entorno social, cultural y familiar, contribuyendo a su desarrollo y supervivencia. Finalmente, se destaca que su objetivo es guiar y potenciar las capacidades internas del ser humano, favoreciendo su crecimiento integral.</w:t>
+      </w:r>
     </w:p>
     <w:p>
       <w:pPr>
@@ -2613,6 +2637,13 @@
     <w:p>
       <w:pPr>
         <w:rPr>
+          <w:lang w:val="es-419" w:eastAsia="es-CO"/>
+        </w:rPr>
+      </w:pPr>
+    </w:p>
+    <w:p>
+      <w:pPr>
+        <w:rPr>
           <w:b/>
           <w:bCs/>
           <w:lang w:val="es-419" w:eastAsia="es-CO"/>
@@ -2685,7 +2716,7 @@
       <w:pPr>
         <w:pStyle w:val="Ttulo2"/>
       </w:pPr>
-      <w:bookmarkStart w:id="4" w:name="_Toc181010964"/>
+      <w:bookmarkStart w:id="4" w:name="_Toc182379747"/>
       <w:r>
         <w:lastRenderedPageBreak/>
         <w:t>Políticas y leyes educativas en Colombia</w:t>
@@ -2707,6 +2738,48 @@
     </w:p>
     <w:p>
       <w:pPr>
+        <w:rPr>
+          <w:lang w:val="es-419" w:eastAsia="es-CO"/>
+        </w:rPr>
+      </w:pPr>
+    </w:p>
+    <w:p>
+      <w:pPr>
+        <w:rPr>
+          <w:lang w:val="es-419" w:eastAsia="es-CO"/>
+        </w:rPr>
+      </w:pPr>
+    </w:p>
+    <w:p>
+      <w:pPr>
+        <w:rPr>
+          <w:lang w:val="es-419" w:eastAsia="es-CO"/>
+        </w:rPr>
+      </w:pPr>
+    </w:p>
+    <w:p>
+      <w:pPr>
+        <w:rPr>
+          <w:lang w:val="es-419" w:eastAsia="es-CO"/>
+        </w:rPr>
+      </w:pPr>
+    </w:p>
+    <w:p>
+      <w:pPr>
+        <w:rPr>
+          <w:lang w:val="es-419" w:eastAsia="es-CO"/>
+        </w:rPr>
+      </w:pPr>
+    </w:p>
+    <w:p>
+      <w:pPr>
+        <w:rPr>
+          <w:lang w:val="es-419" w:eastAsia="es-CO"/>
+        </w:rPr>
+      </w:pPr>
+    </w:p>
+    <w:p>
+      <w:pPr>
         <w:pStyle w:val="Figura"/>
       </w:pPr>
       <w:r>
@@ -2725,10 +2798,10 @@
           <w:lang w:val="es-419" w:eastAsia="es-CO"/>
         </w:rPr>
         <w:drawing>
-          <wp:inline distT="0" distB="0" distL="0" distR="0" wp14:anchorId="3171F823" wp14:editId="1D3EAF23">
+          <wp:inline distT="0" distB="0" distL="0" distR="0" wp14:anchorId="3171F823" wp14:editId="1D33A15F">
             <wp:extent cx="5677894" cy="3185160"/>
             <wp:effectExtent l="0" t="0" r="0" b="0"/>
-            <wp:docPr id="852611341" name="Imagen 6" descr="El esquema presenta un resumen de las políticas educativas vigentes, organizadas en cuatro áreas clave. Se amplía información en la parte inferior de la figura. "/>
+            <wp:docPr id="852611341" name="Imagen 6" descr="El esquema presenta un resumen de las políticas educativas vigentes, organizadas en cuatro áreas clave: “Aprender a conocer”, centrado en contenidos conceptuales como ideas, teorías y definiciones; “Aprender a hacer”, enfocado en contenidos procedimentales que desarrollan capacidades, destrezas y habilidades; “Aprender a ser”, que aborda contenidos actitudinales relacionados con actitudes personales, autoestima, autonomía y responsabilidad; y “Aprender a convivir”, que también incluye contenidos actitudinales, pero orientados hacia los valores sociales como la solidaridad y la empatía."/>
             <wp:cNvGraphicFramePr>
               <a:graphicFrameLocks xmlns:a="http://schemas.openxmlformats.org/drawingml/2006/main" noChangeAspect="1"/>
             </wp:cNvGraphicFramePr>
@@ -2736,7 +2809,7 @@
               <a:graphicData uri="http://schemas.openxmlformats.org/drawingml/2006/picture">
                 <pic:pic xmlns:pic="http://schemas.openxmlformats.org/drawingml/2006/picture">
                   <pic:nvPicPr>
-                    <pic:cNvPr id="852611341" name="Imagen 6" descr="El esquema presenta un resumen de las políticas educativas vigentes, organizadas en cuatro áreas clave. Se amplía información en la parte inferior de la figura. "/>
+                    <pic:cNvPr id="852611341" name="Imagen 6" descr="El esquema presenta un resumen de las políticas educativas vigentes, organizadas en cuatro áreas clave: “Aprender a conocer”, centrado en contenidos conceptuales como ideas, teorías y definiciones; “Aprender a hacer”, enfocado en contenidos procedimentales que desarrollan capacidades, destrezas y habilidades; “Aprender a ser”, que aborda contenidos actitudinales relacionados con actitudes personales, autoestima, autonomía y responsabilidad; y “Aprender a convivir”, que también incluye contenidos actitudinales, pero orientados hacia los valores sociales como la solidaridad y la empatía."/>
                     <pic:cNvPicPr>
                       <a:picLocks noChangeAspect="1" noChangeArrowheads="1"/>
                     </pic:cNvPicPr>
@@ -2777,82 +2850,17 @@
           <w:lang w:val="es-419" w:eastAsia="es-CO"/>
         </w:rPr>
       </w:pPr>
-    </w:p>
-    <w:p>
-      <w:pPr>
-        <w:pStyle w:val="Prrafodelista"/>
-        <w:numPr>
-          <w:ilvl w:val="0"/>
-          <w:numId w:val="77"/>
-        </w:numPr>
-        <w:rPr>
-          <w:lang w:val="es-419" w:eastAsia="es-CO"/>
-        </w:rPr>
-      </w:pPr>
-      <w:r>
-        <w:rPr>
-          <w:lang w:val="es-419" w:eastAsia="es-CO"/>
-        </w:rPr>
-        <w:t>"Aprender a conocer", centrado en contenidos conceptuales como ideas, teorías y definiciones.</w:t>
-      </w:r>
-    </w:p>
-    <w:p>
-      <w:pPr>
-        <w:pStyle w:val="Prrafodelista"/>
-        <w:numPr>
-          <w:ilvl w:val="0"/>
-          <w:numId w:val="77"/>
-        </w:numPr>
-        <w:rPr>
-          <w:lang w:val="es-419" w:eastAsia="es-CO"/>
-        </w:rPr>
-      </w:pPr>
-      <w:r>
-        <w:rPr>
-          <w:lang w:val="es-419" w:eastAsia="es-CO"/>
-        </w:rPr>
-        <w:t>“Aprender a hacer”, enfocado en contenidos procedimentales que desarrollan capacidades, destrezas y habilidades.</w:t>
-      </w:r>
-    </w:p>
-    <w:p>
-      <w:pPr>
-        <w:pStyle w:val="Prrafodelista"/>
-        <w:numPr>
-          <w:ilvl w:val="0"/>
-          <w:numId w:val="77"/>
-        </w:numPr>
-        <w:rPr>
-          <w:lang w:val="es-419" w:eastAsia="es-CO"/>
-        </w:rPr>
-      </w:pPr>
-      <w:r>
-        <w:rPr>
-          <w:lang w:val="es-419" w:eastAsia="es-CO"/>
-        </w:rPr>
-        <w:t xml:space="preserve">“Aprender a ser”, que aborda contenidos actitudinales relacionados con actitudes personales, autoestima, autonomía y responsabilidad. </w:t>
-      </w:r>
-    </w:p>
-    <w:p>
-      <w:pPr>
-        <w:pStyle w:val="Prrafodelista"/>
-        <w:numPr>
-          <w:ilvl w:val="0"/>
-          <w:numId w:val="77"/>
-        </w:numPr>
-        <w:rPr>
-          <w:lang w:val="es-419" w:eastAsia="es-CO"/>
-        </w:rPr>
-      </w:pPr>
       <w:r>
         <w:rPr>
           <w:lang w:val="es-419" w:eastAsia="es-CO"/>
         </w:rPr>
         <w:lastRenderedPageBreak/>
-        <w:t>“Aprender a convivir”, que también incluye contenidos actitudinales, pero orientados hacia los valores sociales como la solidaridad y la empatía.</w:t>
-      </w:r>
-    </w:p>
-    <w:p>
-      <w:pPr>
+        <w:t>El esquema presenta las políticas educativas actuales organizadas en cuatro áreas fundamentales: "Aprender a conocer", que se enfoca en los conocimientos conceptuales, tales como teorías, ideas y definiciones; "Aprender a hacer", que se centra en el desarrollo de habilidades, destrezas y capacidades a través de contenidos procedimentales; "Aprender a ser", orientado a fortalecer actitudes personales como la autoestima, la autonomía y la responsabilidad; y "Aprender a convivir", que también abarca contenidos actitudinales, pero enfocados en valores sociales como la solidaridad, la empatía y el respeto. Estas áreas buscan contribuir al desarrollo integral de los estudiantes, fomentando su crecimiento en aspectos cognitivos, prácticos, emocionales y sociales.</w:t>
+      </w:r>
+    </w:p>
+    <w:p>
+      <w:pPr>
+        <w:ind w:firstLine="0"/>
         <w:rPr>
           <w:lang w:val="es-419" w:eastAsia="es-CO"/>
         </w:rPr>
@@ -2904,7 +2912,14 @@
         <w:rPr>
           <w:lang w:val="es-419" w:eastAsia="es-CO"/>
         </w:rPr>
-        <w:t>es una estrategia que continúa las políticas del plan anterior, 2006 a 2016, con el objetivo de mejorar la calidad y equidad en la educación. Se centra en garantizar el acceso, fortalecer los aprendizajes, impulsar la innovación pedagógica, apoyar a los docentes y vincular la educación con el mundo laboral. Además, está alineado con los Objetivos de Desarrollo Sostenible (ODS), promoviendo una educación inclusiva y de calidad para enfrentar los desafíos del país en un contexto global cada vez más complejo.</w:t>
+        <w:t xml:space="preserve">es una estrategia que continúa las políticas del plan anterior, 2006 a 2016, con el objetivo de mejorar la calidad y equidad en la educación. Se centra en garantizar el acceso, fortalecer los aprendizajes, impulsar la innovación pedagógica, apoyar a los docentes y vincular la educación con el mundo laboral. Además, está alineado con los Objetivos de Desarrollo Sostenible (ODS), </w:t>
+      </w:r>
+      <w:r>
+        <w:rPr>
+          <w:lang w:val="es-419" w:eastAsia="es-CO"/>
+        </w:rPr>
+        <w:lastRenderedPageBreak/>
+        <w:t>promoviendo una educación inclusiva y de calidad para enfrentar los desafíos del país en un contexto global cada vez más complejo.</w:t>
       </w:r>
     </w:p>
     <w:p>
@@ -2945,36 +2960,47 @@
     <w:p>
       <w:pPr>
         <w:rPr>
-          <w:lang w:val="es-419" w:eastAsia="es-CO"/>
-        </w:rPr>
-      </w:pPr>
-      <w:r>
-        <w:rPr>
-          <w:lang w:val="es-419" w:eastAsia="es-CO"/>
-        </w:rPr>
-        <w:lastRenderedPageBreak/>
+          <w:b/>
+          <w:bCs/>
+          <w:lang w:val="es-419" w:eastAsia="es-CO"/>
+        </w:rPr>
+      </w:pPr>
+      <w:r>
+        <w:rPr>
+          <w:b/>
+          <w:bCs/>
+          <w:lang w:val="es-419" w:eastAsia="es-CO"/>
+        </w:rPr>
         <w:t>Las leyes 115 y 119 de 1994 regulan la educación pública y el SENA en Colombia, mientras que el Plan Decenal 20</w:t>
       </w:r>
       <w:r>
         <w:rPr>
+          <w:b/>
+          <w:bCs/>
           <w:lang w:val="es-419" w:eastAsia="es-CO"/>
         </w:rPr>
         <w:t>1</w:t>
       </w:r>
       <w:r>
         <w:rPr>
+          <w:b/>
+          <w:bCs/>
           <w:lang w:val="es-419" w:eastAsia="es-CO"/>
         </w:rPr>
         <w:t>6-20</w:t>
       </w:r>
       <w:r>
         <w:rPr>
+          <w:b/>
+          <w:bCs/>
           <w:lang w:val="es-419" w:eastAsia="es-CO"/>
         </w:rPr>
         <w:t>2</w:t>
       </w:r>
       <w:r>
         <w:rPr>
+          <w:b/>
+          <w:bCs/>
           <w:lang w:val="es-419" w:eastAsia="es-CO"/>
         </w:rPr>
         <w:t>6 establece políticas para transformar el sistema educativo.</w:t>
@@ -3003,7 +3029,7 @@
       <w:r>
         <w:br w:type="column"/>
       </w:r>
-      <w:bookmarkStart w:id="5" w:name="_Toc181010965"/>
+      <w:bookmarkStart w:id="5" w:name="_Toc182379748"/>
       <w:r>
         <w:lastRenderedPageBreak/>
         <w:t>Pedagogía, teoría y modelos</w:t>
@@ -3088,13 +3114,6 @@
         </w:rPr>
         <w:t>Este paradigma educativo, fundamentado en la religión católica y la filosofía escolástica, imponía a los aprendices esquemas predeterminados por la Iglesia. En una sociedad jerárquica gobernada por un monarca, la educación medieval tenía como objetivo formar tres tipos de personas según su rol en la estructura social:</w:t>
       </w:r>
-    </w:p>
-    <w:p>
-      <w:pPr>
-        <w:rPr>
-          <w:lang w:val="es-419" w:eastAsia="es-CO"/>
-        </w:rPr>
-      </w:pPr>
     </w:p>
     <w:p>
       <w:pPr>
@@ -3111,6 +3130,7 @@
         <w:rPr>
           <w:lang w:val="es-419" w:eastAsia="es-CO"/>
         </w:rPr>
+        <w:lastRenderedPageBreak/>
         <w:t>El noble, propietario de tierras en el feudo.</w:t>
       </w:r>
     </w:p>
@@ -3167,21 +3187,7 @@
         <w:rPr>
           <w:lang w:val="es-419" w:eastAsia="es-CO"/>
         </w:rPr>
-        <w:t xml:space="preserve">Este modelo educativo era polarizado, restringido y dirigido a replicar el ideal religioso. Los maestros, mayoritariamente miembros del clero, transmitían conocimientos sin permitir la </w:t>
-      </w:r>
-      <w:proofErr w:type="gramStart"/>
-      <w:r>
-        <w:rPr>
-          <w:lang w:val="es-419" w:eastAsia="es-CO"/>
-        </w:rPr>
-        <w:t>participación activa</w:t>
-      </w:r>
-      <w:proofErr w:type="gramEnd"/>
-      <w:r>
-        <w:rPr>
-          <w:lang w:val="es-419" w:eastAsia="es-CO"/>
-        </w:rPr>
-        <w:t xml:space="preserve"> de los educandos. Como señala Zubiría (2007), el papel del maestro era imponer autoridad, infundir respeto y hacer cumplir las normas.</w:t>
+        <w:t>Este modelo educativo era polarizado, restringido y dirigido a replicar el ideal religioso. Los maestros, mayoritariamente miembros del clero, transmitían conocimientos sin permitir la participación activa de los educandos. Como señala Zubiría (2007), el papel del maestro era imponer autoridad, infundir respeto y hacer cumplir las normas.</w:t>
       </w:r>
     </w:p>
     <w:p>
@@ -3517,7 +3523,7 @@
       <w:pPr>
         <w:pStyle w:val="Ttulo2"/>
       </w:pPr>
-      <w:bookmarkStart w:id="6" w:name="_Toc181010966"/>
+      <w:bookmarkStart w:id="6" w:name="_Toc182379749"/>
       <w:r>
         <w:t>Tipos de pedagogías</w:t>
       </w:r>
@@ -3875,11 +3881,15 @@
     <w:p>
       <w:pPr>
         <w:rPr>
-          <w:lang w:val="es-419" w:eastAsia="es-CO"/>
-        </w:rPr>
-      </w:pPr>
-      <w:r>
-        <w:rPr>
+          <w:b/>
+          <w:bCs/>
+          <w:lang w:val="es-419" w:eastAsia="es-CO"/>
+        </w:rPr>
+      </w:pPr>
+      <w:r>
+        <w:rPr>
+          <w:b/>
+          <w:bCs/>
           <w:lang w:val="es-419" w:eastAsia="es-CO"/>
         </w:rPr>
         <w:lastRenderedPageBreak/>
@@ -3948,7 +3958,7 @@
       <w:pPr>
         <w:pStyle w:val="Ttulo2"/>
       </w:pPr>
-      <w:bookmarkStart w:id="8" w:name="_Toc181010967"/>
+      <w:bookmarkStart w:id="8" w:name="_Toc182379750"/>
       <w:r>
         <w:t>Enfoques pedagógicos. Ejemplo SENA</w:t>
       </w:r>
@@ -4073,6 +4083,27 @@
     <w:p>
       <w:pPr>
         <w:rPr>
+          <w:lang w:val="es-419" w:eastAsia="es-CO"/>
+        </w:rPr>
+      </w:pPr>
+      <w:r>
+        <w:rPr>
+          <w:lang w:val="es-419" w:eastAsia="es-CO"/>
+        </w:rPr>
+        <w:lastRenderedPageBreak/>
+        <w:t>El esquema presenta una estructura jerárquica que organiza los elementos de la competencia en tres categorías principales: "Saber", que se refiere al conocimiento teórico y conceptual; "Saber hacer", que abarca las habilidades y destrezas necesarias para aplicar esos conocimientos en situaciones prácticas; y "Saber ser", que está relacionado con los aspectos actitudinales y personales, como valores, ética y comportamientos adecuados en contextos educativos y profesionales. Cada categoría refleja una dimensión distinta del desarrollo de competencias, fundamentales para un crecimiento integral en estos ámbitos.</w:t>
+      </w:r>
+    </w:p>
+    <w:p>
+      <w:pPr>
+        <w:rPr>
+          <w:lang w:val="es-419" w:eastAsia="es-CO"/>
+        </w:rPr>
+      </w:pPr>
+    </w:p>
+    <w:p>
+      <w:pPr>
+        <w:rPr>
           <w:b/>
           <w:bCs/>
           <w:lang w:val="es-419" w:eastAsia="es-CO"/>
@@ -4084,7 +4115,6 @@
           <w:bCs/>
           <w:lang w:val="es-419" w:eastAsia="es-CO"/>
         </w:rPr>
-        <w:lastRenderedPageBreak/>
         <w:t>Desarrollo de competencias</w:t>
       </w:r>
     </w:p>
@@ -4113,6 +4143,13 @@
         </w:rPr>
         <w:t>Al estar alineado con el sector productivo, el SENA orienta su formación hacia la preparación de ciudadanos para el trabajo, integrando teoría y práctica, con un fuerte énfasis en competencias básicas como la ética, la comunicación asertiva, el liderazgo y la resolución de problemas.</w:t>
       </w:r>
+    </w:p>
+    <w:p>
+      <w:pPr>
+        <w:rPr>
+          <w:lang w:val="es-419" w:eastAsia="es-CO"/>
+        </w:rPr>
+      </w:pPr>
     </w:p>
     <w:p>
       <w:pPr>
@@ -4135,6 +4172,7 @@
           <w:bCs/>
           <w:lang w:val="es-419" w:eastAsia="es-CO"/>
         </w:rPr>
+        <w:lastRenderedPageBreak/>
         <w:t>Aprendizaje por proyectos</w:t>
       </w:r>
     </w:p>
@@ -4163,7 +4201,6 @@
         <w:pStyle w:val="Figura"/>
       </w:pPr>
       <w:r>
-        <w:lastRenderedPageBreak/>
         <w:t>Temáticas de una Guía de Aprendizaje</w:t>
       </w:r>
     </w:p>
@@ -4228,6 +4265,28 @@
     </w:p>
     <w:p>
       <w:pPr>
+        <w:jc w:val="center"/>
+        <w:rPr>
+          <w:lang w:val="es-419" w:eastAsia="es-CO"/>
+        </w:rPr>
+      </w:pPr>
+    </w:p>
+    <w:p>
+      <w:pPr>
+        <w:rPr>
+          <w:lang w:val="es-419" w:eastAsia="es-CO"/>
+        </w:rPr>
+      </w:pPr>
+      <w:r>
+        <w:rPr>
+          <w:lang w:val="es-419" w:eastAsia="es-CO"/>
+        </w:rPr>
+        <w:lastRenderedPageBreak/>
+        <w:t>La imagen muestra una estructura de la guía de aprendizaje organizada en cuatro conceptos clave: "Actividades de reflexión", que fomentan el pensamiento crítico y la autoevaluación; "Contextualización", que permite relacionar el contenido con situaciones y realidades concretas; "Apropiación", que facilita la internalización del conocimiento y su comprensión profunda; y "Transferencia", que se refiere a la capacidad de aplicar lo aprendido en nuevos contextos o situaciones. Esta estructura, titulada "Temáticas de una Guía de Aprendizaje", busca promover un aprendizaje significativo y aplicado.</w:t>
+      </w:r>
+    </w:p>
+    <w:p>
+      <w:pPr>
         <w:rPr>
           <w:lang w:val="es-419" w:eastAsia="es-CO"/>
         </w:rPr>
@@ -4267,7 +4326,7 @@
       <w:r>
         <w:br w:type="column"/>
       </w:r>
-      <w:bookmarkStart w:id="9" w:name="_Toc181010968"/>
+      <w:bookmarkStart w:id="9" w:name="_Toc182379751"/>
       <w:r>
         <w:lastRenderedPageBreak/>
         <w:t>¿Cuál es la labor de un Educador?</w:t>
@@ -4686,7 +4745,7 @@
       <w:pPr>
         <w:pStyle w:val="Ttulo2"/>
       </w:pPr>
-      <w:bookmarkStart w:id="10" w:name="_Toc181010969"/>
+      <w:bookmarkStart w:id="10" w:name="_Toc182379752"/>
       <w:r>
         <w:t>¿Por qué ser un docente?</w:t>
       </w:r>
@@ -4767,21 +4826,7 @@
         <w:rPr>
           <w:lang w:val="es-419" w:eastAsia="es-CO"/>
         </w:rPr>
-        <w:t xml:space="preserve">Porque enseñar no es sólo poner en marcha un conjunto de competencias separadas las unas de las otras: escoger un ejercicio y hacer que reine el orden, explicar un texto y corregir las versiones </w:t>
-      </w:r>
-      <w:proofErr w:type="gramStart"/>
-      <w:r>
-        <w:rPr>
-          <w:lang w:val="es-419" w:eastAsia="es-CO"/>
-        </w:rPr>
-        <w:t>del mismo</w:t>
-      </w:r>
-      <w:proofErr w:type="gramEnd"/>
-      <w:r>
-        <w:rPr>
-          <w:lang w:val="es-419" w:eastAsia="es-CO"/>
-        </w:rPr>
-        <w:t>… Es hacer todo eso, claro, pero con “algo más”, “algo” que los alumnos reconocen, además, bastante bien; “algo” que no se puede reducir al carisma individual y, mucho menos, a una capacidad relacional. “Algo” que remite más bien a una especie de “fuerza interior”, una “fuerza” que expresa una coherencia y es testimonio de un proyecto. Una “fuerza” de la que emana el sentimiento de que el hombre o la mujer que enseñan están aquí en su lugar. Y que ejercen una profesión que tiene sentido para ellos.</w:t>
+        <w:t>Porque enseñar no es sólo poner en marcha un conjunto de competencias separadas las unas de las otras: escoger un ejercicio y hacer que reine el orden, explicar un texto y corregir las versiones del mismo… Es hacer todo eso, claro, pero con “algo más”, “algo” que los alumnos reconocen, además, bastante bien; “algo” que no se puede reducir al carisma individual y, mucho menos, a una capacidad relacional. “Algo” que remite más bien a una especie de “fuerza interior”, una “fuerza” que expresa una coherencia y es testimonio de un proyecto. Una “fuerza” de la que emana el sentimiento de que el hombre o la mujer que enseñan están aquí en su lugar. Y que ejercen una profesión que tiene sentido para ellos.</w:t>
       </w:r>
       <w:r>
         <w:rPr>
@@ -5250,7 +5295,7 @@
       <w:r>
         <w:br w:type="column"/>
       </w:r>
-      <w:bookmarkStart w:id="11" w:name="_Toc181010970"/>
+      <w:bookmarkStart w:id="11" w:name="_Toc182379753"/>
       <w:r>
         <w:lastRenderedPageBreak/>
         <w:t>¿Quién es el estudiante?</w:t>
@@ -5345,7 +5390,6 @@
         </w:rPr>
         <w:t xml:space="preserve">La palabra “discípulo” proviene del latín </w:t>
       </w:r>
-      <w:proofErr w:type="spellStart"/>
       <w:r>
         <w:rPr>
           <w:rStyle w:val="Extranjerismo"/>
@@ -5353,7 +5397,6 @@
         </w:rPr>
         <w:t>discipulus</w:t>
       </w:r>
-      <w:proofErr w:type="spellEnd"/>
       <w:r>
         <w:rPr>
           <w:lang w:val="es-419" w:eastAsia="es-CO"/>
@@ -5393,7 +5436,6 @@
         </w:rPr>
         <w:t xml:space="preserve">El término “estudiante” es el más común para referirse a un educando. Viene del latín </w:t>
       </w:r>
-      <w:proofErr w:type="spellStart"/>
       <w:r>
         <w:rPr>
           <w:rStyle w:val="Extranjerismo"/>
@@ -5401,7 +5443,6 @@
         </w:rPr>
         <w:t>studium</w:t>
       </w:r>
-      <w:proofErr w:type="spellEnd"/>
       <w:r>
         <w:rPr>
           <w:lang w:val="es-419" w:eastAsia="es-CO"/>
@@ -5442,21 +5483,12 @@
         </w:rPr>
         <w:t xml:space="preserve">Similar a “discípulo”, el término “discente” también proviene del latín </w:t>
       </w:r>
-      <w:proofErr w:type="spellStart"/>
       <w:r>
         <w:rPr>
           <w:rStyle w:val="Extranjerismo"/>
           <w:lang w:val="es-419" w:eastAsia="es-CO"/>
         </w:rPr>
-        <w:t>discere</w:t>
-      </w:r>
-      <w:proofErr w:type="spellEnd"/>
-      <w:r>
-        <w:rPr>
-          <w:rStyle w:val="Extranjerismo"/>
-          <w:lang w:val="es-419" w:eastAsia="es-CO"/>
-        </w:rPr>
-        <w:t xml:space="preserve"> </w:t>
+        <w:t xml:space="preserve">discere </w:t>
       </w:r>
       <w:r>
         <w:rPr>
@@ -5500,17 +5532,17 @@
         </w:rPr>
         <w:t xml:space="preserve">La palabra “aprendiz” deriva del castellano antiguo </w:t>
       </w:r>
-      <w:proofErr w:type="spellStart"/>
       <w:r>
         <w:rPr>
           <w:rStyle w:val="Extranjerismo"/>
-        </w:rPr>
-        <w:t>aprendriz</w:t>
-      </w:r>
-      <w:proofErr w:type="spellEnd"/>
+          <w:lang w:val="es-CO"/>
+        </w:rPr>
+        <w:t>aprendiz</w:t>
+      </w:r>
       <w:r>
         <w:rPr>
           <w:rStyle w:val="Extranjerismo"/>
+          <w:lang w:val="es-CO"/>
         </w:rPr>
         <w:t xml:space="preserve"> </w:t>
       </w:r>
@@ -5520,21 +5552,12 @@
         </w:rPr>
         <w:t xml:space="preserve">y del latín tardío </w:t>
       </w:r>
-      <w:proofErr w:type="spellStart"/>
       <w:r>
         <w:rPr>
           <w:rStyle w:val="Extranjerismo"/>
           <w:lang w:val="es-419" w:eastAsia="es-CO"/>
         </w:rPr>
-        <w:t>apprendere</w:t>
-      </w:r>
-      <w:proofErr w:type="spellEnd"/>
-      <w:r>
-        <w:rPr>
-          <w:rStyle w:val="Extranjerismo"/>
-          <w:lang w:val="es-419" w:eastAsia="es-CO"/>
-        </w:rPr>
-        <w:t xml:space="preserve">. </w:t>
+        <w:t xml:space="preserve">apprendere. </w:t>
       </w:r>
       <w:r>
         <w:rPr>
@@ -5581,6 +5604,7 @@
       <w:r>
         <w:rPr>
           <w:rStyle w:val="Extranjerismo"/>
+          <w:lang w:val="es-CO"/>
         </w:rPr>
         <w:t>lumen</w:t>
       </w:r>
@@ -5590,14 +5614,13 @@
         </w:rPr>
         <w:t xml:space="preserve"> (luz) y el prefijo “a” (sin), lo que sugería que significaba “persona sin luz”. Sin embargo, estudios recientes desmienten esta interpretación. Actualmente, se acepta que “alumno” proviene de </w:t>
       </w:r>
-      <w:proofErr w:type="spellStart"/>
       <w:r>
         <w:rPr>
           <w:rStyle w:val="Extranjerismo"/>
+          <w:lang w:val="es-CO"/>
         </w:rPr>
         <w:t>alere</w:t>
       </w:r>
-      <w:proofErr w:type="spellEnd"/>
       <w:r>
         <w:rPr>
           <w:lang w:val="es-419" w:eastAsia="es-CO"/>
@@ -5716,7 +5739,7 @@
       <w:pPr>
         <w:pStyle w:val="Ttulo2"/>
       </w:pPr>
-      <w:bookmarkStart w:id="12" w:name="_Toc181010971"/>
+      <w:bookmarkStart w:id="12" w:name="_Toc182379754"/>
       <w:r>
         <w:t>Su cerebro: su aprendizaje</w:t>
       </w:r>
@@ -6106,7 +6129,7 @@
       <w:pPr>
         <w:pStyle w:val="Ttulo2"/>
       </w:pPr>
-      <w:bookmarkStart w:id="13" w:name="_Toc181010972"/>
+      <w:bookmarkStart w:id="13" w:name="_Toc182379755"/>
       <w:r>
         <w:t>Estilos de aprendizaje</w:t>
       </w:r>
@@ -6232,21 +6255,7 @@
         <w:rPr>
           <w:lang w:val="es-419" w:eastAsia="es-CO"/>
         </w:rPr>
-        <w:t xml:space="preserve">Modelo de los profesores y psicólogos Richard Bandler y John </w:t>
-      </w:r>
-      <w:proofErr w:type="spellStart"/>
-      <w:r>
-        <w:rPr>
-          <w:lang w:val="es-419" w:eastAsia="es-CO"/>
-        </w:rPr>
-        <w:t>Grinder</w:t>
-      </w:r>
-      <w:proofErr w:type="spellEnd"/>
-      <w:r>
-        <w:rPr>
-          <w:lang w:val="es-419" w:eastAsia="es-CO"/>
-        </w:rPr>
-        <w:t xml:space="preserve"> (1972).</w:t>
+        <w:t>Modelo de los profesores y psicólogos Richard Bandler y John Grinder (1972).</w:t>
       </w:r>
     </w:p>
     <w:p>
@@ -6378,7 +6387,7 @@
       <w:pPr>
         <w:pStyle w:val="Titulosgenerales"/>
       </w:pPr>
-      <w:bookmarkStart w:id="14" w:name="_Toc181010973"/>
+      <w:bookmarkStart w:id="14" w:name="_Toc182379756"/>
       <w:r>
         <w:lastRenderedPageBreak/>
         <w:t>Síntesis</w:t>
@@ -6474,7 +6483,7 @@
       </w:pPr>
       <w:bookmarkStart w:id="16" w:name="_Toc171102570"/>
       <w:bookmarkStart w:id="17" w:name="_Toc175580477"/>
-      <w:bookmarkStart w:id="18" w:name="_Toc181010974"/>
+      <w:bookmarkStart w:id="18" w:name="_Toc182379757"/>
       <w:bookmarkEnd w:id="15"/>
       <w:r>
         <w:lastRenderedPageBreak/>
@@ -6605,21 +6614,8 @@
               <w:pStyle w:val="TextoTablas"/>
             </w:pPr>
             <w:r>
-              <w:t xml:space="preserve">Janneth </w:t>
-            </w:r>
-            <w:proofErr w:type="spellStart"/>
-            <w:r>
-              <w:t>Medicis</w:t>
-            </w:r>
-            <w:proofErr w:type="spellEnd"/>
-            <w:r>
-              <w:t xml:space="preserve">. (2012, 16 noviembre). Pedagogía y </w:t>
-            </w:r>
-            <w:proofErr w:type="spellStart"/>
-            <w:r>
-              <w:t>educacion</w:t>
-            </w:r>
-            <w:proofErr w:type="spellEnd"/>
+              <w:t>Janneth Medicis. (2012, 16 noviembre). Pedagogía y educacion</w:t>
+            </w:r>
           </w:p>
         </w:tc>
         <w:tc>
@@ -6737,7 +6733,7 @@
       <w:pPr>
         <w:pStyle w:val="Titulosgenerales"/>
       </w:pPr>
-      <w:bookmarkStart w:id="19" w:name="_Toc181010975"/>
+      <w:bookmarkStart w:id="19" w:name="_Toc182379758"/>
       <w:r>
         <w:lastRenderedPageBreak/>
         <w:t>Glosario</w:t>
@@ -7097,7 +7093,7 @@
       <w:pPr>
         <w:pStyle w:val="Titulosgenerales"/>
       </w:pPr>
-      <w:bookmarkStart w:id="20" w:name="_Toc181010976"/>
+      <w:bookmarkStart w:id="20" w:name="_Toc182379759"/>
       <w:r>
         <w:lastRenderedPageBreak/>
         <w:t>Referencias bibliográficas</w:t>
@@ -7117,51 +7113,78 @@
         <w:rPr>
           <w:lang w:val="es-419" w:eastAsia="es-CO"/>
         </w:rPr>
-        <w:t xml:space="preserve">Aguirre, M., Camacho, T., Flórez, T., </w:t>
+        <w:t>Arias, N. (2011). Diferencia entre enfoque, corriente y modelo pedagógico. Bogotá: UMNG.</w:t>
+      </w:r>
+    </w:p>
+    <w:p>
+      <w:pPr>
+        <w:rPr>
+          <w:lang w:eastAsia="es-CO"/>
+        </w:rPr>
+      </w:pPr>
+      <w:r>
+        <w:rPr>
+          <w:lang w:eastAsia="es-CO"/>
+        </w:rPr>
+        <w:t>Arias, N. (2011). Teorías pedagógicas. Bogotá: UMNG.</w:t>
+      </w:r>
+    </w:p>
+    <w:p>
+      <w:pPr>
+        <w:rPr>
+          <w:lang w:val="es-419" w:eastAsia="es-CO"/>
+        </w:rPr>
+      </w:pPr>
+      <w:r>
+        <w:rPr>
+          <w:lang w:val="es-419" w:eastAsia="es-CO"/>
+        </w:rPr>
+        <w:t>Barnett, R. (2001). Los límites de la competencia. Barcelona: Editorial Gedisa.</w:t>
+      </w:r>
+    </w:p>
+    <w:p>
+      <w:pPr>
+        <w:rPr>
+          <w:lang w:eastAsia="es-CO"/>
+        </w:rPr>
+      </w:pPr>
+      <w:r>
+        <w:rPr>
+          <w:lang w:eastAsia="es-CO"/>
+        </w:rPr>
+        <w:t xml:space="preserve">Cambiando paradigmas. Traducción del original: </w:t>
       </w:r>
       <w:proofErr w:type="spellStart"/>
       <w:r>
         <w:rPr>
-          <w:lang w:val="es-419" w:eastAsia="es-CO"/>
-        </w:rPr>
-        <w:t>Gaibao</w:t>
+          <w:lang w:eastAsia="es-CO"/>
+        </w:rPr>
+        <w:t>Changing</w:t>
       </w:r>
       <w:proofErr w:type="spellEnd"/>
       <w:r>
         <w:rPr>
-          <w:lang w:val="es-419" w:eastAsia="es-CO"/>
-        </w:rPr>
-        <w:t>, D., Murcia, G., &amp; Pasive, Y. (2012). Estrategias pedagógicas en el ámbito educativo.</w:t>
-      </w:r>
-    </w:p>
-    <w:p>
-      <w:pPr>
-        <w:rPr>
-          <w:lang w:val="es-419" w:eastAsia="es-CO"/>
-        </w:rPr>
-      </w:pPr>
-      <w:r>
-        <w:rPr>
-          <w:lang w:val="es-419" w:eastAsia="es-CO"/>
-        </w:rPr>
-        <w:t>Armstrong, T., Rivas, M. P., Gardner, H., &amp; Brizuela, B. (1999). Las inteligencias múltiples en el aula. Buenos Aires: Manantial.</w:t>
-      </w:r>
-    </w:p>
-    <w:p>
-      <w:pPr>
-        <w:rPr>
-          <w:lang w:val="es-419" w:eastAsia="es-CO"/>
-        </w:rPr>
-      </w:pPr>
-      <w:r>
-        <w:rPr>
-          <w:lang w:val="es-419" w:eastAsia="es-CO"/>
-        </w:rPr>
-        <w:t>Blogger. (2019, marzo 6). Estilos de aprendizaje. MODELO VAK. En el artículo se menciona a Neil Fleming.</w:t>
-      </w:r>
-      <w:r>
-        <w:rPr>
-          <w:lang w:val="es-419" w:eastAsia="es-CO"/>
+          <w:lang w:eastAsia="es-CO"/>
+        </w:rPr>
+        <w:t xml:space="preserve"> </w:t>
+      </w:r>
+      <w:proofErr w:type="spellStart"/>
+      <w:r>
+        <w:rPr>
+          <w:lang w:eastAsia="es-CO"/>
+        </w:rPr>
+        <w:t>paradigms</w:t>
+      </w:r>
+      <w:proofErr w:type="spellEnd"/>
+      <w:r>
+        <w:rPr>
+          <w:lang w:eastAsia="es-CO"/>
+        </w:rPr>
+        <w:t>. (2010).</w:t>
+      </w:r>
+      <w:r>
+        <w:rPr>
+          <w:lang w:eastAsia="es-CO"/>
         </w:rPr>
         <w:t xml:space="preserve"> </w:t>
       </w:r>
@@ -7169,9 +7192,9 @@
         <w:r>
           <w:rPr>
             <w:rStyle w:val="Hipervnculo"/>
-            <w:lang w:val="es-419" w:eastAsia="es-CO"/>
+            <w:lang w:eastAsia="es-CO"/>
           </w:rPr>
-          <w:t>https://educa5team.blogspot.com/2019/03/estilos-de-aprendizaje.html</w:t>
+          <w:t>http://www.youtube.com/watch?v=Z78aaeJR8no</w:t>
         </w:r>
       </w:hyperlink>
     </w:p>
@@ -7185,74 +7208,112 @@
         <w:rPr>
           <w:lang w:val="es-419" w:eastAsia="es-CO"/>
         </w:rPr>
-        <w:t xml:space="preserve">Campbell, L., Campbell, B., &amp; </w:t>
-      </w:r>
-      <w:proofErr w:type="spellStart"/>
-      <w:r>
-        <w:rPr>
-          <w:lang w:val="es-419" w:eastAsia="es-CO"/>
-        </w:rPr>
-        <w:t>Dickenson</w:t>
-      </w:r>
-      <w:proofErr w:type="spellEnd"/>
-      <w:r>
-        <w:rPr>
-          <w:lang w:val="es-419" w:eastAsia="es-CO"/>
-        </w:rPr>
-        <w:t>, D. (2000). Inteligencias múltiples. Argentina: troquel.</w:t>
-      </w:r>
-    </w:p>
-    <w:p>
-      <w:pPr>
-        <w:rPr>
-          <w:lang w:val="es-419" w:eastAsia="es-CO"/>
-        </w:rPr>
-      </w:pPr>
-      <w:r>
-        <w:rPr>
-          <w:lang w:val="es-419" w:eastAsia="es-CO"/>
-        </w:rPr>
-        <w:t xml:space="preserve">De Castillo, C. R. (2002). Reflexión del docente y pedagogía crítica. </w:t>
-      </w:r>
-      <w:proofErr w:type="spellStart"/>
-      <w:r>
-        <w:rPr>
-          <w:lang w:val="es-419" w:eastAsia="es-CO"/>
-        </w:rPr>
-        <w:t>Laurus</w:t>
-      </w:r>
-      <w:proofErr w:type="spellEnd"/>
-      <w:r>
-        <w:rPr>
-          <w:lang w:val="es-419" w:eastAsia="es-CO"/>
-        </w:rPr>
-        <w:t>, 8(14), 92-104.</w:t>
-      </w:r>
-    </w:p>
-    <w:p>
-      <w:pPr>
-        <w:rPr>
-          <w:lang w:val="es-419" w:eastAsia="es-CO"/>
-        </w:rPr>
-      </w:pPr>
-      <w:r>
-        <w:rPr>
-          <w:lang w:val="es-419" w:eastAsia="es-CO"/>
-        </w:rPr>
-        <w:t>Gardner, H., &amp; Asensio, M. T. M. N. M. (1998). Inteligencias múltiples. Barcelona: Paidós</w:t>
-      </w:r>
-    </w:p>
-    <w:p>
-      <w:pPr>
-        <w:rPr>
-          <w:lang w:val="es-419" w:eastAsia="es-CO"/>
-        </w:rPr>
-      </w:pPr>
-      <w:r>
-        <w:rPr>
-          <w:lang w:val="es-419" w:eastAsia="es-CO"/>
-        </w:rPr>
-        <w:t>Ministerio de Educación Nacional. (2007). Aprendizajes para mejorar: Guía para la gestión de buenas prácticas (Guía 28).</w:t>
+        <w:t>De Zubiría, J. (2007). Los modelos pedagógicos. Popayán: Instituto Alberto Merani.</w:t>
+      </w:r>
+    </w:p>
+    <w:p>
+      <w:pPr>
+        <w:rPr>
+          <w:lang w:val="es-419" w:eastAsia="es-CO"/>
+        </w:rPr>
+      </w:pPr>
+      <w:r>
+        <w:rPr>
+          <w:lang w:val="es-419" w:eastAsia="es-CO"/>
+        </w:rPr>
+        <w:t>Freire, P. (2009). Pedagogía del Oprimido. Primera Edición 1970. México: Siglo xxi.</w:t>
+      </w:r>
+    </w:p>
+    <w:p>
+      <w:pPr>
+        <w:rPr>
+          <w:lang w:val="es-419" w:eastAsia="es-CO"/>
+        </w:rPr>
+      </w:pPr>
+      <w:r>
+        <w:rPr>
+          <w:lang w:val="es-419" w:eastAsia="es-CO"/>
+        </w:rPr>
+        <w:t>Gaitán, C. (2008). Aproximación a las relaciones entre cultura y educación. Caracas: Corporación Fe y Alegría.</w:t>
+      </w:r>
+    </w:p>
+    <w:p>
+      <w:pPr>
+        <w:rPr>
+          <w:lang w:val="es-419" w:eastAsia="es-CO"/>
+        </w:rPr>
+      </w:pPr>
+      <w:r>
+        <w:rPr>
+          <w:lang w:val="es-419" w:eastAsia="es-CO"/>
+        </w:rPr>
+        <w:t>Gaitán, C. (2008). Práctica reflexiva e investigación, en GAITÁN, C. y otros. Reflexiones en torno a la cultura, la práctica pedagógica y el aprendizaje del estudiante universitario. Bogotá: Pontificia Universidad Javeriana, Facultad de Educación.</w:t>
+      </w:r>
+    </w:p>
+    <w:p>
+      <w:pPr>
+        <w:rPr>
+          <w:lang w:val="es-419" w:eastAsia="es-CO"/>
+        </w:rPr>
+      </w:pPr>
+      <w:r>
+        <w:rPr>
+          <w:lang w:val="es-419" w:eastAsia="es-CO"/>
+        </w:rPr>
+        <w:t>Morin, E. (2008). Planetarización y crisis de la humanidad. En Revista 2001 Educación. N. 152. Enero 2008. México.</w:t>
+      </w:r>
+    </w:p>
+    <w:p>
+      <w:pPr>
+        <w:rPr>
+          <w:lang w:val="es-419" w:eastAsia="es-CO"/>
+        </w:rPr>
+      </w:pPr>
+      <w:r>
+        <w:rPr>
+          <w:lang w:val="es-419" w:eastAsia="es-CO"/>
+        </w:rPr>
+        <w:t>Osorio, M. (2011). El rol del educador, la pedagogía y un recorrido por las diferentes épocas sociohistóricas de la humanidad. Bogotá: UMNG.</w:t>
+      </w:r>
+    </w:p>
+    <w:p>
+      <w:pPr>
+        <w:rPr>
+          <w:lang w:val="es-419" w:eastAsia="es-CO"/>
+        </w:rPr>
+      </w:pPr>
+      <w:r>
+        <w:rPr>
+          <w:lang w:val="es-419" w:eastAsia="es-CO"/>
+        </w:rPr>
+        <w:t>Osorio, M. (2011). Reflexiones sobre educación, pedagogía y formación: Palimpsesto de muchos con letra propia. Bogotá: UMNG.</w:t>
+      </w:r>
+    </w:p>
+    <w:p>
+      <w:pPr>
+        <w:rPr>
+          <w:lang w:val="es-419" w:eastAsia="es-CO"/>
+        </w:rPr>
+      </w:pPr>
+      <w:r>
+        <w:rPr>
+          <w:lang w:val="es-419" w:eastAsia="es-CO"/>
+        </w:rPr>
+        <w:lastRenderedPageBreak/>
+        <w:t>Páez, D. L. (2012). El modelo pedagógico de la formación profesional integral en el enfoque para el desarrollo de competencias y el aprendizaje por proyectos. SENA.</w:t>
+      </w:r>
+    </w:p>
+    <w:p>
+      <w:pPr>
+        <w:rPr>
+          <w:lang w:val="es-419" w:eastAsia="es-CO"/>
+        </w:rPr>
+      </w:pPr>
+      <w:r>
+        <w:rPr>
+          <w:lang w:val="es-419" w:eastAsia="es-CO"/>
+        </w:rPr>
+        <w:t>¿Qué es el plan estratégico del SENA? (2012).</w:t>
       </w:r>
       <w:r>
         <w:rPr>
@@ -7266,7 +7327,7 @@
             <w:rStyle w:val="Hipervnculo"/>
             <w:lang w:val="es-419" w:eastAsia="es-CO"/>
           </w:rPr>
-          <w:t>http://www.mineducacion.gov.co/1621/articles-124660_archivo_pdf.pdf</w:t>
+          <w:t>https://youtu.be/USB_9Vs1YvY</w:t>
         </w:r>
       </w:hyperlink>
     </w:p>
@@ -7276,61 +7337,26 @@
           <w:lang w:val="es-419" w:eastAsia="es-CO"/>
         </w:rPr>
       </w:pPr>
-      <w:r>
-        <w:rPr>
-          <w:lang w:val="es-419" w:eastAsia="es-CO"/>
-        </w:rPr>
-        <w:t>Ministerio de Educación Nacional. (s.f.). Normograma: Ley 115 de 1994, Ley 1064 de 2006, Ley 1295 de 2009, Ley 1324 de 2009, Decreto 1860 de 1994 y Decreto 1075 de 2015.</w:t>
-      </w:r>
-      <w:r>
-        <w:rPr>
-          <w:lang w:val="es-419" w:eastAsia="es-CO"/>
-        </w:rPr>
-        <w:t xml:space="preserve"> </w:t>
-      </w:r>
-      <w:hyperlink r:id="rId22" w:history="1">
-        <w:r>
-          <w:rPr>
-            <w:rStyle w:val="Hipervnculo"/>
-            <w:lang w:val="es-419" w:eastAsia="es-CO"/>
-          </w:rPr>
-          <w:t>https://www.mineducacion.gov.co/portal/Normatividad/</w:t>
-        </w:r>
-      </w:hyperlink>
-    </w:p>
-    <w:p>
-      <w:pPr>
-        <w:rPr>
-          <w:lang w:val="es-419" w:eastAsia="es-CO"/>
-        </w:rPr>
-      </w:pPr>
-      <w:r>
-        <w:rPr>
-          <w:lang w:val="es-419" w:eastAsia="es-CO"/>
-        </w:rPr>
-        <w:t>Psicoactiva. (2018, 11 marzo). El modelo de inteligencias múltiples de Howard Gardner. YouTube.</w:t>
-      </w:r>
-      <w:r>
-        <w:rPr>
-          <w:lang w:val="es-419" w:eastAsia="es-CO"/>
-        </w:rPr>
-        <w:t xml:space="preserve"> </w:t>
-      </w:r>
-      <w:hyperlink r:id="rId23" w:history="1">
-        <w:r>
-          <w:rPr>
-            <w:rStyle w:val="Hipervnculo"/>
-            <w:lang w:val="es-419" w:eastAsia="es-CO"/>
-          </w:rPr>
-          <w:t>https://www.youtube.com/watch?v=N7cbzje3Rb4</w:t>
-        </w:r>
-      </w:hyperlink>
+    </w:p>
+    <w:p>
+      <w:pPr>
+        <w:rPr>
+          <w:lang w:val="es-419" w:eastAsia="es-CO"/>
+        </w:rPr>
+      </w:pPr>
+    </w:p>
+    <w:p>
+      <w:pPr>
+        <w:rPr>
+          <w:lang w:val="es-419" w:eastAsia="es-CO"/>
+        </w:rPr>
+      </w:pPr>
     </w:p>
     <w:p>
       <w:pPr>
         <w:pStyle w:val="Titulosgenerales"/>
       </w:pPr>
-      <w:bookmarkStart w:id="21" w:name="_Toc181010977"/>
+      <w:bookmarkStart w:id="21" w:name="_Toc182379760"/>
       <w:r>
         <w:lastRenderedPageBreak/>
         <w:t>Créditos</w:t>
@@ -7408,7 +7434,13 @@
               <w:rPr>
                 <w:lang w:val="es-419" w:eastAsia="es-CO"/>
               </w:rPr>
-              <w:t>Regional y Centro de Formación</w:t>
+              <w:t>Centro de Formación</w:t>
+            </w:r>
+            <w:r>
+              <w:rPr>
+                <w:lang w:val="es-419" w:eastAsia="es-CO"/>
+              </w:rPr>
+              <w:t xml:space="preserve"> y Regional</w:t>
             </w:r>
           </w:p>
         </w:tc>
@@ -7503,7 +7535,13 @@
               <w:pStyle w:val="TextoTablas"/>
             </w:pPr>
             <w:r>
-              <w:t>Regional Santander - Centro Agroturístico</w:t>
+              <w:t>Centro Agroturístico</w:t>
+            </w:r>
+            <w:r>
+              <w:t xml:space="preserve"> - </w:t>
+            </w:r>
+            <w:r>
+              <w:t xml:space="preserve">Regional Santander </w:t>
             </w:r>
           </w:p>
         </w:tc>
@@ -7522,15 +7560,7 @@
               <w:pStyle w:val="TextoTablas"/>
             </w:pPr>
             <w:r>
-              <w:t xml:space="preserve">Lilian </w:t>
-            </w:r>
-            <w:proofErr w:type="spellStart"/>
-            <w:r>
-              <w:t>Clarena</w:t>
-            </w:r>
-            <w:proofErr w:type="spellEnd"/>
-            <w:r>
-              <w:t xml:space="preserve"> Franco López</w:t>
+              <w:t>Lilian Clarena Franco López</w:t>
             </w:r>
           </w:p>
         </w:tc>
@@ -7556,7 +7586,13 @@
               <w:pStyle w:val="TextoTablas"/>
             </w:pPr>
             <w:r>
-              <w:t>Regional Quindío - Centro Agroindustrial</w:t>
+              <w:t>Centro Agroindustrial</w:t>
+            </w:r>
+            <w:r>
+              <w:t xml:space="preserve"> - </w:t>
+            </w:r>
+            <w:r>
+              <w:t xml:space="preserve">Regional Santander </w:t>
             </w:r>
           </w:p>
         </w:tc>
@@ -7600,7 +7636,13 @@
               <w:pStyle w:val="TextoTablas"/>
             </w:pPr>
             <w:r>
-              <w:t>Regional Santander - Centro Agroturístico</w:t>
+              <w:t>Centro Agroturístico</w:t>
+            </w:r>
+            <w:r>
+              <w:t xml:space="preserve"> - </w:t>
+            </w:r>
+            <w:r>
+              <w:t>Regional Santander</w:t>
             </w:r>
           </w:p>
         </w:tc>
@@ -7645,7 +7687,13 @@
               <w:pStyle w:val="TextoTablas"/>
             </w:pPr>
             <w:r>
-              <w:t>Regional Santander - Centro Agroturístico</w:t>
+              <w:t>Centro Agroturístico</w:t>
+            </w:r>
+            <w:r>
+              <w:t xml:space="preserve"> - </w:t>
+            </w:r>
+            <w:r>
+              <w:t xml:space="preserve">Regional Santander </w:t>
             </w:r>
           </w:p>
         </w:tc>
@@ -7695,7 +7743,13 @@
               <w:pStyle w:val="TextoTablas"/>
             </w:pPr>
             <w:r>
-              <w:t>Regional Santander - Centro Agroturístico</w:t>
+              <w:t>Centro Agroturístico</w:t>
+            </w:r>
+            <w:r>
+              <w:t xml:space="preserve"> - </w:t>
+            </w:r>
+            <w:r>
+              <w:t>Regional Santander</w:t>
             </w:r>
           </w:p>
         </w:tc>
@@ -7740,7 +7794,13 @@
               <w:pStyle w:val="TextoTablas"/>
             </w:pPr>
             <w:r>
-              <w:t>Regional Santander - Centro Agroturístico</w:t>
+              <w:t>Centro Agroturístico</w:t>
+            </w:r>
+            <w:r>
+              <w:t xml:space="preserve"> - </w:t>
+            </w:r>
+            <w:r>
+              <w:t>Regional Santander</w:t>
             </w:r>
           </w:p>
         </w:tc>
@@ -7758,15 +7818,7 @@
               <w:pStyle w:val="TextoTablas"/>
             </w:pPr>
             <w:r>
-              <w:t xml:space="preserve">Yineth </w:t>
-            </w:r>
-            <w:proofErr w:type="spellStart"/>
-            <w:r>
-              <w:t>Ibette</w:t>
-            </w:r>
-            <w:proofErr w:type="spellEnd"/>
-            <w:r>
-              <w:t xml:space="preserve"> González Quintero</w:t>
+              <w:t>Yineth Ibette González Quintero</w:t>
             </w:r>
           </w:p>
         </w:tc>
@@ -7792,7 +7844,13 @@
               <w:pStyle w:val="TextoTablas"/>
             </w:pPr>
             <w:r>
-              <w:t>Regional Santander - Centro Agroturístico</w:t>
+              <w:t>Centro Agroturístico</w:t>
+            </w:r>
+            <w:r>
+              <w:t xml:space="preserve"> - </w:t>
+            </w:r>
+            <w:r>
+              <w:t>Regional Santander</w:t>
             </w:r>
           </w:p>
         </w:tc>
@@ -7837,7 +7895,13 @@
               <w:pStyle w:val="TextoTablas"/>
             </w:pPr>
             <w:r>
-              <w:t>Regional Santander - Centro Agroturístico</w:t>
+              <w:t>Centro Agroturístico</w:t>
+            </w:r>
+            <w:r>
+              <w:t xml:space="preserve"> - </w:t>
+            </w:r>
+            <w:r>
+              <w:t>Regional Santander</w:t>
             </w:r>
           </w:p>
         </w:tc>
@@ -7853,8 +7917,8 @@
       </w:pPr>
     </w:p>
     <w:sectPr>
-      <w:headerReference w:type="default" r:id="rId24"/>
-      <w:footerReference w:type="default" r:id="rId25"/>
+      <w:headerReference w:type="default" r:id="rId22"/>
+      <w:footerReference w:type="default" r:id="rId23"/>
       <w:pgSz w:w="12240" w:h="15840"/>
       <w:pgMar w:top="1701" w:right="1134" w:bottom="1134" w:left="1134" w:header="709" w:footer="737" w:gutter="0"/>
       <w:pgNumType w:start="1"/>
@@ -8000,7 +8064,7 @@
                   <v:stroke joinstyle="miter"/>
                   <v:path gradientshapeok="t" o:connecttype="rect"/>
                 </v:shapetype>
-                <v:shape id="_x0000_s1027" type="#_x0000_t202" alt="&quot;&quot;" style="position:absolute;left:0;text-align:left;margin-left:16.1pt;margin-top:.65pt;width:455.15pt;height:41.4pt;z-index:251661312;visibility:visible;mso-wrap-style:square;mso-width-percent:0;mso-height-percent:0;mso-wrap-distance-left:9pt;mso-wrap-distance-top:3.6pt;mso-wrap-distance-right:9pt;mso-wrap-distance-bottom:3.6pt;mso-position-horizontal:absolute;mso-position-horizontal-relative:text;mso-position-vertical:absolute;mso-position-vertical-relative:text;mso-width-percent:0;mso-height-percent:0;mso-width-relative:margin;mso-height-relative:margin;v-text-anchor:top" o:gfxdata="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" stroked="f">
+                <v:shape id="_x0000_s1027" type="#_x0000_t202" alt="&quot;&quot;" style="position:absolute;left:0;text-align:left;margin-left:16.1pt;margin-top:.65pt;width:455.15pt;height:41.4pt;z-index:251661312;visibility:visible;mso-wrap-style:square;mso-width-percent:0;mso-height-percent:0;mso-wrap-distance-left:9pt;mso-wrap-distance-top:3.6pt;mso-wrap-distance-right:9pt;mso-wrap-distance-bottom:3.6pt;mso-position-horizontal:absolute;mso-position-horizontal-relative:text;mso-position-vertical:absolute;mso-position-vertical-relative:text;mso-width-percent:0;mso-height-percent:0;mso-width-relative:margin;mso-height-relative:margin;v-text-anchor:top" o:gfxdata="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" stroked="f">
                   <v:textbox>
                     <w:txbxContent>
                       <w:p>
@@ -19475,6 +19539,30 @@
 </file>
 
 <file path=customXml/item1.xml><?xml version="1.0" encoding="utf-8"?>
+<?mso-contentType ?>
+<FormTemplates xmlns="http://schemas.microsoft.com/sharepoint/v3/contenttype/forms">
+  <Display>DocumentLibraryForm</Display>
+  <Edit>DocumentLibraryForm</Edit>
+  <New>DocumentLibraryForm</New>
+</FormTemplates>
+</file>
+
+<file path=customXml/item2.xml><?xml version="1.0" encoding="utf-8"?>
+<b:Sources xmlns:b="http://schemas.openxmlformats.org/officeDocument/2006/bibliography" xmlns="http://schemas.openxmlformats.org/officeDocument/2006/bibliography" SelectedStyle="\APASixthEditionOfficeOnline.xsl" StyleName="APA" Version="6"/>
+</file>
+
+<file path=customXml/item3.xml><?xml version="1.0" encoding="utf-8"?>
+<p:properties xmlns:p="http://schemas.microsoft.com/office/2006/metadata/properties" xmlns:xsi="http://www.w3.org/2001/XMLSchema-instance" xmlns:pc="http://schemas.microsoft.com/office/infopath/2007/PartnerControls">
+  <documentManagement>
+    <TaxCatchAll xmlns="cb45339b-ced9-4d0d-8f64-77573914d53b" xsi:nil="true"/>
+    <lcf76f155ced4ddcb4097134ff3c332f xmlns="43a3ca16-9c26-4813-b83f-4aec9927b43f">
+      <Terms xmlns="http://schemas.microsoft.com/office/infopath/2007/PartnerControls"/>
+    </lcf76f155ced4ddcb4097134ff3c332f>
+  </documentManagement>
+</p:properties>
+</file>
+
+<file path=customXml/item4.xml><?xml version="1.0" encoding="utf-8"?>
 <ct:contentTypeSchema xmlns:ct="http://schemas.microsoft.com/office/2006/metadata/contentType" xmlns:ma="http://schemas.microsoft.com/office/2006/metadata/properties/metaAttributes" ct:_="" ma:_="" ma:contentTypeName="Documento" ma:contentTypeID="0x01010049282E1EDBE9234EA9E6D38F720E265F" ma:contentTypeVersion="15" ma:contentTypeDescription="Crear nuevo documento." ma:contentTypeScope="" ma:versionID="b31c7aa9eaf043a08b87120b3c4916e3">
   <xsd:schema xmlns:xsd="http://www.w3.org/2001/XMLSchema" xmlns:xs="http://www.w3.org/2001/XMLSchema" xmlns:p="http://schemas.microsoft.com/office/2006/metadata/properties" xmlns:ns2="cb45339b-ced9-4d0d-8f64-77573914d53b" xmlns:ns3="43a3ca16-9c26-4813-b83f-4aec9927b43f" targetNamespace="http://schemas.microsoft.com/office/2006/metadata/properties" ma:root="true" ma:fieldsID="3533d065b04d75c457075bc55f1f5315" ns2:_="" ns3:_="">
     <xsd:import namespace="cb45339b-ced9-4d0d-8f64-77573914d53b"/>
@@ -19709,31 +19797,34 @@
 </ct:contentTypeSchema>
 </file>
 
-<file path=customXml/item2.xml><?xml version="1.0" encoding="utf-8"?>
-<p:properties xmlns:p="http://schemas.microsoft.com/office/2006/metadata/properties" xmlns:xsi="http://www.w3.org/2001/XMLSchema-instance" xmlns:pc="http://schemas.microsoft.com/office/infopath/2007/PartnerControls">
-  <documentManagement>
-    <TaxCatchAll xmlns="cb45339b-ced9-4d0d-8f64-77573914d53b" xsi:nil="true"/>
-    <lcf76f155ced4ddcb4097134ff3c332f xmlns="43a3ca16-9c26-4813-b83f-4aec9927b43f">
-      <Terms xmlns="http://schemas.microsoft.com/office/infopath/2007/PartnerControls"/>
-    </lcf76f155ced4ddcb4097134ff3c332f>
-  </documentManagement>
-</p:properties>
+<file path=customXml/itemProps1.xml><?xml version="1.0" encoding="utf-8"?>
+<ds:datastoreItem xmlns:ds="http://schemas.openxmlformats.org/officeDocument/2006/customXml" ds:itemID="{D7305D16-6962-45C9-942D-73C046144103}">
+  <ds:schemaRefs>
+    <ds:schemaRef ds:uri="http://schemas.microsoft.com/sharepoint/v3/contenttype/forms"/>
+  </ds:schemaRefs>
+</ds:datastoreItem>
 </file>
 
-<file path=customXml/item3.xml><?xml version="1.0" encoding="utf-8"?>
-<b:Sources xmlns:b="http://schemas.openxmlformats.org/officeDocument/2006/bibliography" xmlns="http://schemas.openxmlformats.org/officeDocument/2006/bibliography" SelectedStyle="\APASixthEditionOfficeOnline.xsl" StyleName="APA" Version="6"/>
+<file path=customXml/itemProps2.xml><?xml version="1.0" encoding="utf-8"?>
+<ds:datastoreItem xmlns:ds="http://schemas.openxmlformats.org/officeDocument/2006/customXml" ds:itemID="{6EE93F23-A60C-6441-8020-95AD6C655D55}">
+  <ds:schemaRefs>
+    <ds:schemaRef ds:uri="http://schemas.openxmlformats.org/officeDocument/2006/bibliography"/>
+  </ds:schemaRefs>
+</ds:datastoreItem>
 </file>
 
-<file path=customXml/item4.xml><?xml version="1.0" encoding="utf-8"?>
-<?mso-contentType ?>
-<FormTemplates xmlns="http://schemas.microsoft.com/sharepoint/v3/contenttype/forms">
-  <Display>DocumentLibraryForm</Display>
-  <Edit>DocumentLibraryForm</Edit>
-  <New>DocumentLibraryForm</New>
-</FormTemplates>
+<file path=customXml/itemProps3.xml><?xml version="1.0" encoding="utf-8"?>
+<ds:datastoreItem xmlns:ds="http://schemas.openxmlformats.org/officeDocument/2006/customXml" ds:itemID="{DB5DA925-33C7-47E6-A085-589C03EE541A}">
+  <ds:schemaRefs>
+    <ds:schemaRef ds:uri="http://schemas.microsoft.com/office/2006/metadata/properties"/>
+    <ds:schemaRef ds:uri="http://schemas.microsoft.com/office/infopath/2007/PartnerControls"/>
+    <ds:schemaRef ds:uri="cb45339b-ced9-4d0d-8f64-77573914d53b"/>
+    <ds:schemaRef ds:uri="43a3ca16-9c26-4813-b83f-4aec9927b43f"/>
+  </ds:schemaRefs>
+</ds:datastoreItem>
 </file>
 
-<file path=customXml/itemProps1.xml><?xml version="1.0" encoding="utf-8"?>
+<file path=customXml/itemProps4.xml><?xml version="1.0" encoding="utf-8"?>
 <ds:datastoreItem xmlns:ds="http://schemas.openxmlformats.org/officeDocument/2006/customXml" ds:itemID="{0CBDC343-2722-4873-82AE-3638E2E4B391}">
   <ds:schemaRefs>
     <ds:schemaRef ds:uri="http://schemas.microsoft.com/office/2006/metadata/contentType"/>
@@ -19750,31 +19841,4 @@
     <ds:schemaRef ds:uri="http://schemas.microsoft.com/internal/obd"/>
   </ds:schemaRefs>
 </ds:datastoreItem>
-</file>
-
-<file path=customXml/itemProps2.xml><?xml version="1.0" encoding="utf-8"?>
-<ds:datastoreItem xmlns:ds="http://schemas.openxmlformats.org/officeDocument/2006/customXml" ds:itemID="{DB5DA925-33C7-47E6-A085-589C03EE541A}">
-  <ds:schemaRefs>
-    <ds:schemaRef ds:uri="http://schemas.microsoft.com/office/2006/metadata/properties"/>
-    <ds:schemaRef ds:uri="http://schemas.microsoft.com/office/infopath/2007/PartnerControls"/>
-    <ds:schemaRef ds:uri="cb45339b-ced9-4d0d-8f64-77573914d53b"/>
-    <ds:schemaRef ds:uri="43a3ca16-9c26-4813-b83f-4aec9927b43f"/>
-  </ds:schemaRefs>
-</ds:datastoreItem>
-</file>
-
-<file path=customXml/itemProps3.xml><?xml version="1.0" encoding="utf-8"?>
-<ds:datastoreItem xmlns:ds="http://schemas.openxmlformats.org/officeDocument/2006/customXml" ds:itemID="{6EE93F23-A60C-6441-8020-95AD6C655D55}">
-  <ds:schemaRefs>
-    <ds:schemaRef ds:uri="http://schemas.openxmlformats.org/officeDocument/2006/bibliography"/>
-  </ds:schemaRefs>
-</ds:datastoreItem>
-</file>
-
-<file path=customXml/itemProps4.xml><?xml version="1.0" encoding="utf-8"?>
-<ds:datastoreItem xmlns:ds="http://schemas.openxmlformats.org/officeDocument/2006/customXml" ds:itemID="{D7305D16-6962-45C9-942D-73C046144103}">
-  <ds:schemaRefs>
-    <ds:schemaRef ds:uri="http://schemas.microsoft.com/sharepoint/v3/contenttype/forms"/>
-  </ds:schemaRefs>
-</ds:datastoreItem>
 </file>
</xml_diff>